<commit_message>
Update CV and project
</commit_message>
<xml_diff>
--- a/assets/data/NguyenBaNgoc.docx
+++ b/assets/data/NguyenBaNgoc.docx
@@ -1,6 +1,6 @@
 
 <file path=word/document.xml><?xml version="1.0" encoding="utf-8"?>
-<w:document xmlns:wpc="http://schemas.microsoft.com/office/word/2010/wordprocessingCanvas" xmlns:cx="http://schemas.microsoft.com/office/drawing/2014/chartex" xmlns:cx1="http://schemas.microsoft.com/office/drawing/2015/9/8/chartex" xmlns:cx2="http://schemas.microsoft.com/office/drawing/2015/10/21/chartex" xmlns:cx3="http://schemas.microsoft.com/office/drawing/2016/5/9/chartex" xmlns:cx4="http://schemas.microsoft.com/office/drawing/2016/5/10/chartex" xmlns:cx5="http://schemas.microsoft.com/office/drawing/2016/5/11/chartex" xmlns:cx6="http://schemas.microsoft.com/office/drawing/2016/5/12/chartex" xmlns:cx7="http://schemas.microsoft.com/office/drawing/2016/5/13/chartex" xmlns:cx8="http://schemas.microsoft.com/office/drawing/2016/5/14/chartex" xmlns:mc="http://schemas.openxmlformats.org/markup-compatibility/2006" xmlns:aink="http://schemas.microsoft.com/office/drawing/2016/ink" xmlns:am3d="http://schemas.microsoft.com/office/drawing/2017/model3d" xmlns:o="urn:schemas-microsoft-com:office:office" xmlns:oel="http://schemas.microsoft.com/office/2019/extlst" xmlns:r="http://schemas.openxmlformats.org/officeDocument/2006/relationships" xmlns:m="http://schemas.openxmlformats.org/officeDocument/2006/math" xmlns:v="urn:schemas-microsoft-com:vml" xmlns:wp14="http://schemas.microsoft.com/office/word/2010/wordprocessingDrawing" xmlns:wp="http://schemas.openxmlformats.org/drawingml/2006/wordprocessingDrawing" xmlns:w10="urn:schemas-microsoft-com:office:word" xmlns:w="http://schemas.openxmlformats.org/wordprocessingml/2006/main" xmlns:w14="http://schemas.microsoft.com/office/word/2010/wordml" xmlns:w15="http://schemas.microsoft.com/office/word/2012/wordml" xmlns:w16cex="http://schemas.microsoft.com/office/word/2018/wordml/cex" xmlns:w16cid="http://schemas.microsoft.com/office/word/2016/wordml/cid" xmlns:w16="http://schemas.microsoft.com/office/word/2018/wordml" xmlns:w16sdtdh="http://schemas.microsoft.com/office/word/2020/wordml/sdtdatahash" xmlns:w16se="http://schemas.microsoft.com/office/word/2015/wordml/symex" xmlns:wpg="http://schemas.microsoft.com/office/word/2010/wordprocessingGroup" xmlns:wpi="http://schemas.microsoft.com/office/word/2010/wordprocessingInk" xmlns:wne="http://schemas.microsoft.com/office/word/2006/wordml" xmlns:wps="http://schemas.microsoft.com/office/word/2010/wordprocessingShape" mc:Ignorable="w14 w15 w16se w16cid w16 w16cex w16sdtdh wp14">
+<w:document xmlns:wpc="http://schemas.microsoft.com/office/word/2010/wordprocessingCanvas" xmlns:cx="http://schemas.microsoft.com/office/drawing/2014/chartex" xmlns:cx1="http://schemas.microsoft.com/office/drawing/2015/9/8/chartex" xmlns:cx2="http://schemas.microsoft.com/office/drawing/2015/10/21/chartex" xmlns:cx3="http://schemas.microsoft.com/office/drawing/2016/5/9/chartex" xmlns:cx4="http://schemas.microsoft.com/office/drawing/2016/5/10/chartex" xmlns:cx5="http://schemas.microsoft.com/office/drawing/2016/5/11/chartex" xmlns:cx6="http://schemas.microsoft.com/office/drawing/2016/5/12/chartex" xmlns:cx7="http://schemas.microsoft.com/office/drawing/2016/5/13/chartex" xmlns:cx8="http://schemas.microsoft.com/office/drawing/2016/5/14/chartex" xmlns:mc="http://schemas.openxmlformats.org/markup-compatibility/2006" xmlns:aink="http://schemas.microsoft.com/office/drawing/2016/ink" xmlns:am3d="http://schemas.microsoft.com/office/drawing/2017/model3d" xmlns:o="urn:schemas-microsoft-com:office:office" xmlns:oel="http://schemas.microsoft.com/office/2019/extlst" xmlns:r="http://schemas.openxmlformats.org/officeDocument/2006/relationships" xmlns:m="http://schemas.openxmlformats.org/officeDocument/2006/math" xmlns:v="urn:schemas-microsoft-com:vml" xmlns:wp14="http://schemas.microsoft.com/office/word/2010/wordprocessingDrawing" xmlns:wp="http://schemas.openxmlformats.org/drawingml/2006/wordprocessingDrawing" xmlns:w10="urn:schemas-microsoft-com:office:word" xmlns:w="http://schemas.openxmlformats.org/wordprocessingml/2006/main" xmlns:w14="http://schemas.microsoft.com/office/word/2010/wordml" xmlns:w15="http://schemas.microsoft.com/office/word/2012/wordml" xmlns:w16cex="http://schemas.microsoft.com/office/word/2018/wordml/cex" xmlns:w16cid="http://schemas.microsoft.com/office/word/2016/wordml/cid" xmlns:w16="http://schemas.microsoft.com/office/word/2018/wordml" xmlns:w16du="http://schemas.microsoft.com/office/word/2023/wordml/word16du" xmlns:w16sdtdh="http://schemas.microsoft.com/office/word/2020/wordml/sdtdatahash" xmlns:w16se="http://schemas.microsoft.com/office/word/2015/wordml/symex" xmlns:wpg="http://schemas.microsoft.com/office/word/2010/wordprocessingGroup" xmlns:wpi="http://schemas.microsoft.com/office/word/2010/wordprocessingInk" xmlns:wne="http://schemas.microsoft.com/office/word/2006/wordml" xmlns:wps="http://schemas.microsoft.com/office/word/2010/wordprocessingShape" mc:Ignorable="w14 w15 w16se w16cid w16 w16cex w16sdtdh w16du wp14">
   <w:body>
     <w:p>
       <w:pPr>
@@ -111,45 +111,8 @@
           <w:szCs w:val="26"/>
           <w:lang w:val="vi-VN"/>
         </w:rPr>
-        <w:t xml:space="preserve"> </w:t>
-      </w:r>
-      <w:proofErr w:type="spellStart"/>
-      <w:r>
-        <w:rPr>
-          <w:b/>
-          <w:bCs/>
-          <w:color w:val="808080" w:themeColor="background1" w:themeShade="80"/>
-          <w:sz w:val="26"/>
-          <w:szCs w:val="26"/>
-          <w:lang w:val="vi-VN"/>
-        </w:rPr>
-        <w:t>learning</w:t>
-      </w:r>
-      <w:proofErr w:type="spellEnd"/>
-      <w:r>
-        <w:rPr>
-          <w:b/>
-          <w:bCs/>
-          <w:color w:val="808080" w:themeColor="background1" w:themeShade="80"/>
-          <w:sz w:val="26"/>
-          <w:szCs w:val="26"/>
-          <w:lang w:val="vi-VN"/>
-        </w:rPr>
-        <w:t xml:space="preserve"> </w:t>
-      </w:r>
-      <w:proofErr w:type="spellStart"/>
-      <w:r>
-        <w:rPr>
-          <w:b/>
-          <w:bCs/>
-          <w:color w:val="808080" w:themeColor="background1" w:themeShade="80"/>
-          <w:sz w:val="26"/>
-          <w:szCs w:val="26"/>
-          <w:lang w:val="vi-VN"/>
-        </w:rPr>
-        <w:t>Intern</w:t>
-      </w:r>
-      <w:proofErr w:type="spellEnd"/>
+        <w:t xml:space="preserve"> learning Intern</w:t>
+      </w:r>
     </w:p>
     <w:p>
       <w:pPr>
@@ -347,23 +310,7 @@
             <w:color w:val="auto"/>
             <w:lang w:val="nb-NO"/>
           </w:rPr>
-          <w:t>nbnml2002@gmai</w:t>
-        </w:r>
-        <w:r>
-          <w:rPr>
-            <w:rStyle w:val="Hyperlink"/>
-            <w:color w:val="auto"/>
-            <w:lang w:val="nb-NO"/>
-          </w:rPr>
-          <w:t>l</w:t>
-        </w:r>
-        <w:r>
-          <w:rPr>
-            <w:rStyle w:val="Hyperlink"/>
-            <w:color w:val="auto"/>
-            <w:lang w:val="nb-NO"/>
-          </w:rPr>
-          <w:t>.com</w:t>
+          <w:t>nbnml2002@gmail.com</w:t>
         </w:r>
       </w:hyperlink>
       <w:r>
@@ -432,23 +379,7 @@
             <w:color w:val="auto"/>
             <w:lang w:val="nb-NO"/>
           </w:rPr>
-          <w:t>nguyen</w:t>
-        </w:r>
-        <w:r>
-          <w:rPr>
-            <w:rStyle w:val="Hyperlink"/>
-            <w:color w:val="auto"/>
-            <w:lang w:val="nb-NO"/>
-          </w:rPr>
-          <w:t>3</w:t>
-        </w:r>
-        <w:r>
-          <w:rPr>
-            <w:rStyle w:val="Hyperlink"/>
-            <w:color w:val="auto"/>
-            <w:lang w:val="nb-NO"/>
-          </w:rPr>
-          <w:t>78</w:t>
+          <w:t>nguyen378</w:t>
         </w:r>
       </w:hyperlink>
       <w:r>
@@ -545,40 +476,25 @@
     </w:p>
     <w:p>
       <w:pPr>
-        <w:jc w:val="center"/>
-      </w:pPr>
-      <w:r>
-        <w:t>Fourth</w:t>
-      </w:r>
-      <w:r>
-        <w:t xml:space="preserve">-year Data Science and </w:t>
-      </w:r>
-      <w:r>
-        <w:t>Artificial Intelligence</w:t>
-      </w:r>
-      <w:r>
-        <w:t xml:space="preserve"> student at </w:t>
-      </w:r>
-      <w:r>
-        <w:t>Ho Chi Minh City University of Industry and Trade (HUIT)</w:t>
-      </w:r>
-      <w:r>
-        <w:t>.</w:t>
-      </w:r>
-      <w:r>
-        <w:t xml:space="preserve"> </w:t>
-      </w:r>
-      <w:r>
-        <w:t>With the aim of becoming an artificial intelligence engineer, I am currently seeking internship positions to gain practical experience.</w:t>
-      </w:r>
-    </w:p>
-    <w:p>
-      <w:pPr>
         <w:pBdr>
           <w:bottom w:val="single" w:sz="6" w:space="1" w:color="auto"/>
         </w:pBdr>
         <w:jc w:val="center"/>
         <w:rPr>
+          <w:lang w:val="vi-VN"/>
+        </w:rPr>
+      </w:pPr>
+      <w:r>
+        <w:t xml:space="preserve">Final-year Data Science and Artificial Intelligence student at Ho Chi Minh City University of Industry and Trade (HUIT) with a strong foundation in machine learning and software development. Seeking an internship position to gain practical experience and contribute to innovative AI projects. Adept at problem-solving and collaborating in team environments. </w:t>
+      </w:r>
+    </w:p>
+    <w:p>
+      <w:pPr>
+        <w:pBdr>
+          <w:bottom w:val="single" w:sz="6" w:space="1" w:color="auto"/>
+        </w:pBdr>
+        <w:jc w:val="center"/>
+        <w:rPr>
           <w:b/>
           <w:bCs/>
           <w:sz w:val="28"/>
@@ -609,9 +525,8 @@
         <w:rPr>
           <w:b/>
           <w:bCs/>
-          <w:szCs w:val="24"/>
-        </w:rPr>
-        <w:t>Ho Chi Minh City University of Food Industry</w:t>
+        </w:rPr>
+        <w:t>Ho Chi Minh City University of Industry and Trade</w:t>
       </w:r>
       <w:r>
         <w:rPr>
@@ -656,7 +571,7 @@
         <w:t>GPA: 3.</w:t>
       </w:r>
       <w:r>
-        <w:t>18</w:t>
+        <w:t>36</w:t>
       </w:r>
       <w:r>
         <w:t>/4.0</w:t>
@@ -756,7 +671,6 @@
           <w:lang w:val="vi-VN"/>
         </w:rPr>
       </w:pPr>
-      <w:proofErr w:type="spellStart"/>
       <w:r>
         <w:rPr>
           <w:b/>
@@ -764,17 +678,7 @@
           <w:szCs w:val="24"/>
           <w:lang w:val="vi-VN"/>
         </w:rPr>
-        <w:t>Proficient</w:t>
-      </w:r>
-      <w:proofErr w:type="spellEnd"/>
-      <w:r>
-        <w:rPr>
-          <w:b/>
-          <w:bCs/>
-          <w:szCs w:val="24"/>
-          <w:lang w:val="vi-VN"/>
-        </w:rPr>
-        <w:t xml:space="preserve">: </w:t>
+        <w:t xml:space="preserve">Proficient: </w:t>
       </w:r>
     </w:p>
     <w:p>
@@ -789,7 +693,6 @@
           <w:lang w:val="vi-VN"/>
         </w:rPr>
       </w:pPr>
-      <w:proofErr w:type="spellStart"/>
       <w:r>
         <w:rPr>
           <w:b/>
@@ -797,19 +700,25 @@
           <w:szCs w:val="24"/>
           <w:lang w:val="vi-VN"/>
         </w:rPr>
-        <w:t>Python</w:t>
-      </w:r>
-      <w:proofErr w:type="spellEnd"/>
-      <w:r>
+        <w:t>Python libraries:</w:t>
+      </w:r>
+      <w:r>
+        <w:rPr>
+          <w:szCs w:val="24"/>
+          <w:lang w:val="vi-VN"/>
+        </w:rPr>
+        <w:t xml:space="preserve"> NumPy, Scikit-learn, Keras, TensorFlow, Tkinter</w:t>
+      </w:r>
+    </w:p>
+    <w:p>
+      <w:pPr>
         <w:rPr>
           <w:b/>
           <w:bCs/>
           <w:szCs w:val="24"/>
           <w:lang w:val="vi-VN"/>
         </w:rPr>
-        <w:t xml:space="preserve"> </w:t>
-      </w:r>
-      <w:proofErr w:type="spellStart"/>
+      </w:pPr>
       <w:r>
         <w:rPr>
           <w:b/>
@@ -817,191 +726,7 @@
           <w:szCs w:val="24"/>
           <w:lang w:val="vi-VN"/>
         </w:rPr>
-        <w:t>languages</w:t>
-      </w:r>
-      <w:proofErr w:type="spellEnd"/>
-      <w:r>
-        <w:rPr>
-          <w:b/>
-          <w:bCs/>
-          <w:szCs w:val="24"/>
-          <w:lang w:val="vi-VN"/>
-        </w:rPr>
-        <w:t xml:space="preserve">: </w:t>
-      </w:r>
-      <w:proofErr w:type="spellStart"/>
-      <w:r>
-        <w:rPr>
-          <w:szCs w:val="24"/>
-          <w:lang w:val="vi-VN"/>
-        </w:rPr>
-        <w:t>Proficient</w:t>
-      </w:r>
-      <w:proofErr w:type="spellEnd"/>
-      <w:r>
-        <w:rPr>
-          <w:szCs w:val="24"/>
-          <w:lang w:val="vi-VN"/>
-        </w:rPr>
-        <w:t xml:space="preserve"> in </w:t>
-      </w:r>
-      <w:proofErr w:type="spellStart"/>
-      <w:r>
-        <w:rPr>
-          <w:szCs w:val="24"/>
-          <w:lang w:val="vi-VN"/>
-        </w:rPr>
-        <w:t>using</w:t>
-      </w:r>
-      <w:proofErr w:type="spellEnd"/>
-      <w:r>
-        <w:rPr>
-          <w:szCs w:val="24"/>
-          <w:lang w:val="vi-VN"/>
-        </w:rPr>
-        <w:t xml:space="preserve"> </w:t>
-      </w:r>
-      <w:proofErr w:type="spellStart"/>
-      <w:r>
-        <w:rPr>
-          <w:szCs w:val="24"/>
-          <w:lang w:val="vi-VN"/>
-        </w:rPr>
-        <w:t>libraries</w:t>
-      </w:r>
-      <w:proofErr w:type="spellEnd"/>
-      <w:r>
-        <w:rPr>
-          <w:szCs w:val="24"/>
-          <w:lang w:val="vi-VN"/>
-        </w:rPr>
-        <w:t xml:space="preserve"> </w:t>
-      </w:r>
-      <w:proofErr w:type="spellStart"/>
-      <w:r>
-        <w:rPr>
-          <w:szCs w:val="24"/>
-          <w:lang w:val="vi-VN"/>
-        </w:rPr>
-        <w:t>including</w:t>
-      </w:r>
-      <w:proofErr w:type="spellEnd"/>
-      <w:r>
-        <w:rPr>
-          <w:szCs w:val="24"/>
-          <w:lang w:val="vi-VN"/>
-        </w:rPr>
-        <w:t xml:space="preserve">: </w:t>
-      </w:r>
-      <w:proofErr w:type="spellStart"/>
-      <w:r>
-        <w:rPr>
-          <w:szCs w:val="24"/>
-          <w:lang w:val="vi-VN"/>
-        </w:rPr>
-        <w:t>NumPy</w:t>
-      </w:r>
-      <w:proofErr w:type="spellEnd"/>
-      <w:r>
-        <w:rPr>
-          <w:szCs w:val="24"/>
-          <w:lang w:val="vi-VN"/>
-        </w:rPr>
-        <w:t xml:space="preserve">, </w:t>
-      </w:r>
-      <w:proofErr w:type="spellStart"/>
-      <w:r>
-        <w:rPr>
-          <w:szCs w:val="24"/>
-          <w:lang w:val="vi-VN"/>
-        </w:rPr>
-        <w:t>Scikit-learn</w:t>
-      </w:r>
-      <w:proofErr w:type="spellEnd"/>
-      <w:r>
-        <w:rPr>
-          <w:szCs w:val="24"/>
-          <w:lang w:val="vi-VN"/>
-        </w:rPr>
-        <w:t xml:space="preserve">, Keras, </w:t>
-      </w:r>
-      <w:proofErr w:type="spellStart"/>
-      <w:r>
-        <w:rPr>
-          <w:szCs w:val="24"/>
-          <w:lang w:val="vi-VN"/>
-        </w:rPr>
-        <w:t>TensorFlow</w:t>
-      </w:r>
-      <w:proofErr w:type="spellEnd"/>
-      <w:r>
-        <w:rPr>
-          <w:szCs w:val="24"/>
-          <w:lang w:val="vi-VN"/>
-        </w:rPr>
-        <w:t xml:space="preserve">, </w:t>
-      </w:r>
-      <w:proofErr w:type="spellStart"/>
-      <w:r>
-        <w:rPr>
-          <w:szCs w:val="24"/>
-          <w:lang w:val="vi-VN"/>
-        </w:rPr>
-        <w:t>and</w:t>
-      </w:r>
-      <w:proofErr w:type="spellEnd"/>
-      <w:r>
-        <w:rPr>
-          <w:szCs w:val="24"/>
-          <w:lang w:val="vi-VN"/>
-        </w:rPr>
-        <w:t xml:space="preserve"> </w:t>
-      </w:r>
-      <w:proofErr w:type="spellStart"/>
-      <w:r>
-        <w:rPr>
-          <w:szCs w:val="24"/>
-          <w:lang w:val="vi-VN"/>
-        </w:rPr>
-        <w:t>Tkinter</w:t>
-      </w:r>
-      <w:proofErr w:type="spellEnd"/>
-      <w:r>
-        <w:rPr>
-          <w:szCs w:val="24"/>
-          <w:lang w:val="vi-VN"/>
-        </w:rPr>
-        <w:t>.</w:t>
-      </w:r>
-    </w:p>
-    <w:p>
-      <w:pPr>
-        <w:rPr>
-          <w:b/>
-          <w:bCs/>
-          <w:szCs w:val="24"/>
-          <w:lang w:val="vi-VN"/>
-        </w:rPr>
-      </w:pPr>
-      <w:proofErr w:type="spellStart"/>
-      <w:r>
-        <w:rPr>
-          <w:b/>
-          <w:bCs/>
-          <w:szCs w:val="24"/>
-          <w:lang w:val="vi-VN"/>
-        </w:rPr>
-        <w:t>Familiar</w:t>
-      </w:r>
-      <w:proofErr w:type="spellEnd"/>
-      <w:r>
-        <w:rPr>
-          <w:b/>
-          <w:bCs/>
-          <w:szCs w:val="24"/>
-          <w:lang w:val="vi-VN"/>
-        </w:rPr>
-        <w:t xml:space="preserve">: </w:t>
+        <w:t xml:space="preserve">Familiar: </w:t>
       </w:r>
     </w:p>
     <w:p>
@@ -1016,7 +741,6 @@
           <w:lang w:val="vi-VN"/>
         </w:rPr>
       </w:pPr>
-      <w:proofErr w:type="spellStart"/>
       <w:r>
         <w:rPr>
           <w:b/>
@@ -1024,9 +748,14 @@
           <w:szCs w:val="24"/>
           <w:lang w:val="vi-VN"/>
         </w:rPr>
-        <w:t>Machine</w:t>
-      </w:r>
-      <w:proofErr w:type="spellEnd"/>
+        <w:t xml:space="preserve">Machine Learning: </w:t>
+      </w:r>
+      <w:r>
+        <w:rPr>
+          <w:szCs w:val="24"/>
+        </w:rPr>
+        <w:t>Supervised and unsupervised learning models</w:t>
+      </w:r>
       <w:r>
         <w:rPr>
           <w:b/>
@@ -1035,252 +764,6 @@
           <w:lang w:val="vi-VN"/>
         </w:rPr>
         <w:t xml:space="preserve"> </w:t>
-      </w:r>
-      <w:proofErr w:type="spellStart"/>
-      <w:r>
-        <w:rPr>
-          <w:b/>
-          <w:bCs/>
-          <w:szCs w:val="24"/>
-          <w:lang w:val="vi-VN"/>
-        </w:rPr>
-        <w:t>Learning</w:t>
-      </w:r>
-      <w:proofErr w:type="spellEnd"/>
-      <w:r>
-        <w:rPr>
-          <w:b/>
-          <w:bCs/>
-          <w:szCs w:val="24"/>
-          <w:lang w:val="vi-VN"/>
-        </w:rPr>
-        <w:t xml:space="preserve">: </w:t>
-      </w:r>
-      <w:proofErr w:type="spellStart"/>
-      <w:r>
-        <w:rPr>
-          <w:szCs w:val="24"/>
-          <w:lang w:val="vi-VN"/>
-        </w:rPr>
-        <w:t>Knowledgeable</w:t>
-      </w:r>
-      <w:proofErr w:type="spellEnd"/>
-      <w:r>
-        <w:rPr>
-          <w:szCs w:val="24"/>
-          <w:lang w:val="vi-VN"/>
-        </w:rPr>
-        <w:t xml:space="preserve"> in </w:t>
-      </w:r>
-      <w:proofErr w:type="spellStart"/>
-      <w:r>
-        <w:rPr>
-          <w:szCs w:val="24"/>
-          <w:lang w:val="vi-VN"/>
-        </w:rPr>
-        <w:t>various</w:t>
-      </w:r>
-      <w:proofErr w:type="spellEnd"/>
-      <w:r>
-        <w:rPr>
-          <w:szCs w:val="24"/>
-          <w:lang w:val="vi-VN"/>
-        </w:rPr>
-        <w:t xml:space="preserve"> </w:t>
-      </w:r>
-      <w:proofErr w:type="spellStart"/>
-      <w:r>
-        <w:rPr>
-          <w:szCs w:val="24"/>
-          <w:lang w:val="vi-VN"/>
-        </w:rPr>
-        <w:t>concepts</w:t>
-      </w:r>
-      <w:proofErr w:type="spellEnd"/>
-      <w:r>
-        <w:rPr>
-          <w:szCs w:val="24"/>
-          <w:lang w:val="vi-VN"/>
-        </w:rPr>
-        <w:t xml:space="preserve"> </w:t>
-      </w:r>
-      <w:proofErr w:type="spellStart"/>
-      <w:r>
-        <w:rPr>
-          <w:szCs w:val="24"/>
-          <w:lang w:val="vi-VN"/>
-        </w:rPr>
-        <w:t>and</w:t>
-      </w:r>
-      <w:proofErr w:type="spellEnd"/>
-      <w:r>
-        <w:rPr>
-          <w:szCs w:val="24"/>
-          <w:lang w:val="vi-VN"/>
-        </w:rPr>
-        <w:t xml:space="preserve"> </w:t>
-      </w:r>
-      <w:proofErr w:type="spellStart"/>
-      <w:r>
-        <w:rPr>
-          <w:szCs w:val="24"/>
-          <w:lang w:val="vi-VN"/>
-        </w:rPr>
-        <w:t>experienced</w:t>
-      </w:r>
-      <w:proofErr w:type="spellEnd"/>
-      <w:r>
-        <w:rPr>
-          <w:szCs w:val="24"/>
-          <w:lang w:val="vi-VN"/>
-        </w:rPr>
-        <w:t xml:space="preserve"> in </w:t>
-      </w:r>
-      <w:proofErr w:type="spellStart"/>
-      <w:r>
-        <w:rPr>
-          <w:szCs w:val="24"/>
-          <w:lang w:val="vi-VN"/>
-        </w:rPr>
-        <w:t>working</w:t>
-      </w:r>
-      <w:proofErr w:type="spellEnd"/>
-      <w:r>
-        <w:rPr>
-          <w:szCs w:val="24"/>
-          <w:lang w:val="vi-VN"/>
-        </w:rPr>
-        <w:t xml:space="preserve"> </w:t>
-      </w:r>
-      <w:proofErr w:type="spellStart"/>
-      <w:r>
-        <w:rPr>
-          <w:szCs w:val="24"/>
-          <w:lang w:val="vi-VN"/>
-        </w:rPr>
-        <w:t>with</w:t>
-      </w:r>
-      <w:proofErr w:type="spellEnd"/>
-      <w:r>
-        <w:rPr>
-          <w:szCs w:val="24"/>
-          <w:lang w:val="vi-VN"/>
-        </w:rPr>
-        <w:t xml:space="preserve"> </w:t>
-      </w:r>
-      <w:proofErr w:type="spellStart"/>
-      <w:r>
-        <w:rPr>
-          <w:szCs w:val="24"/>
-          <w:lang w:val="vi-VN"/>
-        </w:rPr>
-        <w:t>both</w:t>
-      </w:r>
-      <w:proofErr w:type="spellEnd"/>
-    </w:p>
-    <w:p>
-      <w:pPr>
-        <w:pStyle w:val="ListParagraph"/>
-        <w:rPr>
-          <w:szCs w:val="24"/>
-          <w:lang w:val="vi-VN"/>
-        </w:rPr>
-      </w:pPr>
-      <w:proofErr w:type="spellStart"/>
-      <w:r>
-        <w:rPr>
-          <w:szCs w:val="24"/>
-          <w:lang w:val="vi-VN"/>
-        </w:rPr>
-        <w:t>supervised</w:t>
-      </w:r>
-      <w:proofErr w:type="spellEnd"/>
-      <w:r>
-        <w:rPr>
-          <w:szCs w:val="24"/>
-          <w:lang w:val="vi-VN"/>
-        </w:rPr>
-        <w:t xml:space="preserve"> </w:t>
-      </w:r>
-      <w:proofErr w:type="spellStart"/>
-      <w:r>
-        <w:rPr>
-          <w:szCs w:val="24"/>
-          <w:lang w:val="vi-VN"/>
-        </w:rPr>
-        <w:t>and</w:t>
-      </w:r>
-      <w:proofErr w:type="spellEnd"/>
-      <w:r>
-        <w:rPr>
-          <w:szCs w:val="24"/>
-          <w:lang w:val="vi-VN"/>
-        </w:rPr>
-        <w:t xml:space="preserve"> </w:t>
-      </w:r>
-      <w:proofErr w:type="spellStart"/>
-      <w:r>
-        <w:rPr>
-          <w:szCs w:val="24"/>
-          <w:lang w:val="vi-VN"/>
-        </w:rPr>
-        <w:t>unsupervised</w:t>
-      </w:r>
-      <w:proofErr w:type="spellEnd"/>
-      <w:r>
-        <w:rPr>
-          <w:szCs w:val="24"/>
-          <w:lang w:val="vi-VN"/>
-        </w:rPr>
-        <w:t xml:space="preserve"> </w:t>
-      </w:r>
-      <w:proofErr w:type="spellStart"/>
-      <w:r>
-        <w:rPr>
-          <w:szCs w:val="24"/>
-          <w:lang w:val="vi-VN"/>
-        </w:rPr>
-        <w:t>machine</w:t>
-      </w:r>
-      <w:proofErr w:type="spellEnd"/>
-      <w:r>
-        <w:rPr>
-          <w:szCs w:val="24"/>
-          <w:lang w:val="vi-VN"/>
-        </w:rPr>
-        <w:t xml:space="preserve"> </w:t>
-      </w:r>
-      <w:proofErr w:type="spellStart"/>
-      <w:r>
-        <w:rPr>
-          <w:szCs w:val="24"/>
-          <w:lang w:val="vi-VN"/>
-        </w:rPr>
-        <w:t>learning</w:t>
-      </w:r>
-      <w:proofErr w:type="spellEnd"/>
-      <w:r>
-        <w:rPr>
-          <w:szCs w:val="24"/>
-          <w:lang w:val="vi-VN"/>
-        </w:rPr>
-        <w:t xml:space="preserve"> </w:t>
-      </w:r>
-      <w:proofErr w:type="spellStart"/>
-      <w:r>
-        <w:rPr>
-          <w:szCs w:val="24"/>
-          <w:lang w:val="vi-VN"/>
-        </w:rPr>
-        <w:t>models</w:t>
-      </w:r>
-      <w:proofErr w:type="spellEnd"/>
-      <w:r>
-        <w:rPr>
-          <w:szCs w:val="24"/>
-          <w:lang w:val="vi-VN"/>
-        </w:rPr>
-        <w:t>.</w:t>
       </w:r>
     </w:p>
     <w:p>
@@ -1295,7 +778,6 @@
           <w:lang w:val="vi-VN"/>
         </w:rPr>
       </w:pPr>
-      <w:proofErr w:type="spellStart"/>
       <w:r>
         <w:rPr>
           <w:b/>
@@ -1305,7 +787,6 @@
         </w:rPr>
         <w:t>Android</w:t>
       </w:r>
-      <w:proofErr w:type="spellEnd"/>
       <w:r>
         <w:rPr>
           <w:szCs w:val="24"/>
@@ -1313,188 +794,11 @@
         </w:rPr>
         <w:t xml:space="preserve">: </w:t>
       </w:r>
-      <w:proofErr w:type="spellStart"/>
-      <w:r>
-        <w:rPr>
-          <w:szCs w:val="24"/>
-          <w:lang w:val="vi-VN"/>
-        </w:rPr>
-        <w:t>Knowledgeable</w:t>
-      </w:r>
-      <w:proofErr w:type="spellEnd"/>
-      <w:r>
-        <w:rPr>
-          <w:szCs w:val="24"/>
-          <w:lang w:val="vi-VN"/>
-        </w:rPr>
-        <w:t xml:space="preserve"> </w:t>
-      </w:r>
-      <w:proofErr w:type="spellStart"/>
-      <w:r>
-        <w:rPr>
-          <w:szCs w:val="24"/>
-          <w:lang w:val="vi-VN"/>
-        </w:rPr>
-        <w:t>and</w:t>
-      </w:r>
-      <w:proofErr w:type="spellEnd"/>
-      <w:r>
-        <w:rPr>
-          <w:szCs w:val="24"/>
-          <w:lang w:val="vi-VN"/>
-        </w:rPr>
-        <w:t xml:space="preserve"> </w:t>
-      </w:r>
-      <w:proofErr w:type="spellStart"/>
-      <w:r>
-        <w:rPr>
-          <w:szCs w:val="24"/>
-          <w:lang w:val="vi-VN"/>
-        </w:rPr>
-        <w:t>experienced</w:t>
-      </w:r>
-      <w:proofErr w:type="spellEnd"/>
-      <w:r>
-        <w:rPr>
-          <w:szCs w:val="24"/>
-          <w:lang w:val="vi-VN"/>
-        </w:rPr>
-        <w:t xml:space="preserve"> in </w:t>
-      </w:r>
-      <w:proofErr w:type="spellStart"/>
-      <w:r>
-        <w:rPr>
-          <w:szCs w:val="24"/>
-          <w:lang w:val="vi-VN"/>
-        </w:rPr>
-        <w:t>developing</w:t>
-      </w:r>
-      <w:proofErr w:type="spellEnd"/>
-      <w:r>
-        <w:rPr>
-          <w:szCs w:val="24"/>
-          <w:lang w:val="vi-VN"/>
-        </w:rPr>
-        <w:t xml:space="preserve"> </w:t>
-      </w:r>
-      <w:proofErr w:type="spellStart"/>
-      <w:r>
-        <w:rPr>
-          <w:szCs w:val="24"/>
-          <w:lang w:val="vi-VN"/>
-        </w:rPr>
-        <w:t>Android</w:t>
-      </w:r>
-      <w:proofErr w:type="spellEnd"/>
-      <w:r>
-        <w:rPr>
-          <w:szCs w:val="24"/>
-          <w:lang w:val="vi-VN"/>
-        </w:rPr>
-        <w:t xml:space="preserve"> </w:t>
-      </w:r>
-      <w:proofErr w:type="spellStart"/>
-      <w:r>
-        <w:rPr>
-          <w:szCs w:val="24"/>
-          <w:lang w:val="vi-VN"/>
-        </w:rPr>
-        <w:t>mobile</w:t>
-      </w:r>
-      <w:proofErr w:type="spellEnd"/>
-      <w:r>
-        <w:rPr>
-          <w:szCs w:val="24"/>
-          <w:lang w:val="vi-VN"/>
-        </w:rPr>
-        <w:t xml:space="preserve"> </w:t>
-      </w:r>
-      <w:proofErr w:type="spellStart"/>
-      <w:r>
-        <w:rPr>
-          <w:szCs w:val="24"/>
-          <w:lang w:val="vi-VN"/>
-        </w:rPr>
-        <w:t>applications</w:t>
-      </w:r>
-      <w:proofErr w:type="spellEnd"/>
-      <w:r>
-        <w:rPr>
-          <w:szCs w:val="24"/>
-          <w:lang w:val="vi-VN"/>
-        </w:rPr>
-        <w:t xml:space="preserve"> </w:t>
-      </w:r>
-      <w:proofErr w:type="spellStart"/>
-      <w:r>
-        <w:rPr>
-          <w:szCs w:val="24"/>
-          <w:lang w:val="vi-VN"/>
-        </w:rPr>
-        <w:t>using</w:t>
-      </w:r>
-      <w:proofErr w:type="spellEnd"/>
-      <w:r>
-        <w:rPr>
-          <w:szCs w:val="24"/>
-          <w:lang w:val="vi-VN"/>
-        </w:rPr>
-        <w:t xml:space="preserve"> the </w:t>
-      </w:r>
-      <w:proofErr w:type="spellStart"/>
-      <w:r>
-        <w:rPr>
-          <w:szCs w:val="24"/>
-          <w:lang w:val="vi-VN"/>
-        </w:rPr>
-        <w:t>Java</w:t>
-      </w:r>
-      <w:proofErr w:type="spellEnd"/>
-      <w:r>
-        <w:rPr>
-          <w:szCs w:val="24"/>
-          <w:lang w:val="vi-VN"/>
-        </w:rPr>
-        <w:t xml:space="preserve"> </w:t>
-      </w:r>
-      <w:proofErr w:type="spellStart"/>
-      <w:r>
-        <w:rPr>
-          <w:szCs w:val="24"/>
-          <w:lang w:val="vi-VN"/>
-        </w:rPr>
-        <w:t>programming</w:t>
-      </w:r>
-      <w:proofErr w:type="spellEnd"/>
-      <w:r>
-        <w:rPr>
-          <w:szCs w:val="24"/>
-          <w:lang w:val="vi-VN"/>
-        </w:rPr>
-        <w:t xml:space="preserve"> </w:t>
-      </w:r>
-      <w:proofErr w:type="spellStart"/>
-      <w:r>
-        <w:rPr>
-          <w:szCs w:val="24"/>
-          <w:lang w:val="vi-VN"/>
-        </w:rPr>
-        <w:t>language</w:t>
-      </w:r>
-      <w:proofErr w:type="spellEnd"/>
-      <w:r>
-        <w:rPr>
-          <w:szCs w:val="24"/>
-          <w:lang w:val="vi-VN"/>
-        </w:rPr>
-        <w:t>.</w:t>
-      </w:r>
-      <w:r>
-        <w:rPr>
-          <w:szCs w:val="24"/>
-          <w:lang w:val="vi-VN"/>
-        </w:rPr>
-        <w:t>.</w:t>
+      <w:r>
+        <w:rPr>
+          <w:szCs w:val="24"/>
+        </w:rPr>
+        <w:t>Java programming</w:t>
       </w:r>
     </w:p>
     <w:p>
@@ -1509,7 +813,6 @@
           <w:lang w:val="vi-VN"/>
         </w:rPr>
       </w:pPr>
-      <w:proofErr w:type="spellStart"/>
       <w:r>
         <w:rPr>
           <w:b/>
@@ -1517,193 +820,27 @@
           <w:szCs w:val="24"/>
           <w:lang w:val="vi-VN"/>
         </w:rPr>
-        <w:t>Database</w:t>
-      </w:r>
-      <w:proofErr w:type="spellEnd"/>
-      <w:r>
-        <w:rPr>
-          <w:b/>
-          <w:bCs/>
+        <w:t>Database Management</w:t>
+      </w:r>
+      <w:r>
+        <w:rPr>
           <w:szCs w:val="24"/>
           <w:lang w:val="vi-VN"/>
         </w:rPr>
+        <w:t xml:space="preserve">: </w:t>
+      </w:r>
+      <w:r>
+        <w:rPr>
+          <w:szCs w:val="24"/>
+        </w:rPr>
+        <w:t>SQL Server, MongoDB, Neo4J</w:t>
+      </w:r>
+      <w:r>
+        <w:rPr>
+          <w:szCs w:val="24"/>
+          <w:lang w:val="vi-VN"/>
+        </w:rPr>
         <w:t xml:space="preserve"> </w:t>
-      </w:r>
-      <w:proofErr w:type="spellStart"/>
-      <w:r>
-        <w:rPr>
-          <w:b/>
-          <w:bCs/>
-          <w:szCs w:val="24"/>
-          <w:lang w:val="vi-VN"/>
-        </w:rPr>
-        <w:t>Management</w:t>
-      </w:r>
-      <w:proofErr w:type="spellEnd"/>
-      <w:r>
-        <w:rPr>
-          <w:szCs w:val="24"/>
-          <w:lang w:val="vi-VN"/>
-        </w:rPr>
-        <w:t xml:space="preserve">: </w:t>
-      </w:r>
-      <w:proofErr w:type="spellStart"/>
-      <w:r>
-        <w:rPr>
-          <w:szCs w:val="24"/>
-          <w:lang w:val="vi-VN"/>
-        </w:rPr>
-        <w:t>Basic</w:t>
-      </w:r>
-      <w:proofErr w:type="spellEnd"/>
-      <w:r>
-        <w:rPr>
-          <w:szCs w:val="24"/>
-          <w:lang w:val="vi-VN"/>
-        </w:rPr>
-        <w:t xml:space="preserve"> </w:t>
-      </w:r>
-      <w:proofErr w:type="spellStart"/>
-      <w:r>
-        <w:rPr>
-          <w:szCs w:val="24"/>
-          <w:lang w:val="vi-VN"/>
-        </w:rPr>
-        <w:t>knowledge</w:t>
-      </w:r>
-      <w:proofErr w:type="spellEnd"/>
-      <w:r>
-        <w:rPr>
-          <w:szCs w:val="24"/>
-          <w:lang w:val="vi-VN"/>
-        </w:rPr>
-        <w:t xml:space="preserve"> </w:t>
-      </w:r>
-      <w:proofErr w:type="spellStart"/>
-      <w:r>
-        <w:rPr>
-          <w:szCs w:val="24"/>
-          <w:lang w:val="vi-VN"/>
-        </w:rPr>
-        <w:t>and</w:t>
-      </w:r>
-      <w:proofErr w:type="spellEnd"/>
-      <w:r>
-        <w:rPr>
-          <w:szCs w:val="24"/>
-          <w:lang w:val="vi-VN"/>
-        </w:rPr>
-        <w:t xml:space="preserve"> </w:t>
-      </w:r>
-      <w:proofErr w:type="spellStart"/>
-      <w:r>
-        <w:rPr>
-          <w:szCs w:val="24"/>
-          <w:lang w:val="vi-VN"/>
-        </w:rPr>
-        <w:t>familiarity</w:t>
-      </w:r>
-      <w:proofErr w:type="spellEnd"/>
-      <w:r>
-        <w:rPr>
-          <w:szCs w:val="24"/>
-          <w:lang w:val="vi-VN"/>
-        </w:rPr>
-        <w:t xml:space="preserve"> </w:t>
-      </w:r>
-      <w:proofErr w:type="spellStart"/>
-      <w:r>
-        <w:rPr>
-          <w:szCs w:val="24"/>
-          <w:lang w:val="vi-VN"/>
-        </w:rPr>
-        <w:t>with</w:t>
-      </w:r>
-      <w:proofErr w:type="spellEnd"/>
-      <w:r>
-        <w:rPr>
-          <w:szCs w:val="24"/>
-          <w:lang w:val="vi-VN"/>
-        </w:rPr>
-        <w:t xml:space="preserve"> SQL Server</w:t>
-      </w:r>
-      <w:r>
-        <w:rPr>
-          <w:szCs w:val="24"/>
-          <w:lang w:val="vi-VN"/>
-        </w:rPr>
-        <w:t xml:space="preserve">, </w:t>
-      </w:r>
-      <w:proofErr w:type="spellStart"/>
-      <w:r>
-        <w:rPr>
-          <w:szCs w:val="24"/>
-          <w:lang w:val="vi-VN"/>
-        </w:rPr>
-        <w:t>MongoDB</w:t>
-      </w:r>
-      <w:proofErr w:type="spellEnd"/>
-      <w:r>
-        <w:rPr>
-          <w:szCs w:val="24"/>
-          <w:lang w:val="vi-VN"/>
-        </w:rPr>
-        <w:t>, Neo4J</w:t>
-      </w:r>
-      <w:r>
-        <w:rPr>
-          <w:szCs w:val="24"/>
-          <w:lang w:val="vi-VN"/>
-        </w:rPr>
-        <w:t xml:space="preserve"> </w:t>
-      </w:r>
-      <w:proofErr w:type="spellStart"/>
-      <w:r>
-        <w:rPr>
-          <w:szCs w:val="24"/>
-          <w:lang w:val="vi-VN"/>
-        </w:rPr>
-        <w:t>for</w:t>
-      </w:r>
-      <w:proofErr w:type="spellEnd"/>
-      <w:r>
-        <w:rPr>
-          <w:szCs w:val="24"/>
-          <w:lang w:val="vi-VN"/>
-        </w:rPr>
-        <w:t xml:space="preserve"> </w:t>
-      </w:r>
-      <w:proofErr w:type="spellStart"/>
-      <w:r>
-        <w:rPr>
-          <w:szCs w:val="24"/>
-          <w:lang w:val="vi-VN"/>
-        </w:rPr>
-        <w:t>database</w:t>
-      </w:r>
-      <w:proofErr w:type="spellEnd"/>
-      <w:r>
-        <w:rPr>
-          <w:szCs w:val="24"/>
-          <w:lang w:val="vi-VN"/>
-        </w:rPr>
-        <w:t xml:space="preserve"> </w:t>
-      </w:r>
-      <w:proofErr w:type="spellStart"/>
-      <w:r>
-        <w:rPr>
-          <w:szCs w:val="24"/>
-          <w:lang w:val="vi-VN"/>
-        </w:rPr>
-        <w:t>management</w:t>
-      </w:r>
-      <w:proofErr w:type="spellEnd"/>
-      <w:r>
-        <w:rPr>
-          <w:szCs w:val="24"/>
-          <w:lang w:val="vi-VN"/>
-        </w:rPr>
-        <w:t>.</w:t>
       </w:r>
     </w:p>
     <w:p>
@@ -1714,272 +851,44 @@
           <w:numId w:val="4"/>
         </w:numPr>
         <w:rPr>
+          <w:b/>
+          <w:bCs/>
           <w:szCs w:val="24"/>
           <w:lang w:val="vi-VN"/>
         </w:rPr>
       </w:pPr>
-      <w:proofErr w:type="spellStart"/>
-      <w:r>
-        <w:rPr>
+      <w:r>
+        <w:rPr>
+          <w:b/>
+          <w:bCs/>
           <w:szCs w:val="24"/>
           <w:lang w:val="vi-VN"/>
         </w:rPr>
-        <w:t>Programming</w:t>
-      </w:r>
-      <w:proofErr w:type="spellEnd"/>
-      <w:r>
-        <w:rPr>
+        <w:t>Programming languages and Scriptings:</w:t>
+      </w:r>
+      <w:r>
+        <w:rPr>
+          <w:b/>
+          <w:bCs/>
           <w:szCs w:val="24"/>
           <w:lang w:val="vi-VN"/>
         </w:rPr>
         <w:t xml:space="preserve"> </w:t>
       </w:r>
-      <w:proofErr w:type="spellStart"/>
-      <w:r>
-        <w:rPr>
+      <w:r>
+        <w:rPr>
+          <w:szCs w:val="24"/>
+        </w:rPr>
+        <w:t>C/C++, C#, Java, HTML/CSS</w:t>
+      </w:r>
+      <w:r>
+        <w:rPr>
+          <w:b/>
+          <w:bCs/>
           <w:szCs w:val="24"/>
           <w:lang w:val="vi-VN"/>
         </w:rPr>
-        <w:t>languages</w:t>
-      </w:r>
-      <w:proofErr w:type="spellEnd"/>
-      <w:r>
-        <w:rPr>
-          <w:szCs w:val="24"/>
-          <w:lang w:val="vi-VN"/>
-        </w:rPr>
         <w:t xml:space="preserve"> </w:t>
-      </w:r>
-      <w:proofErr w:type="spellStart"/>
-      <w:r>
-        <w:rPr>
-          <w:szCs w:val="24"/>
-          <w:lang w:val="vi-VN"/>
-        </w:rPr>
-        <w:t>and</w:t>
-      </w:r>
-      <w:proofErr w:type="spellEnd"/>
-      <w:r>
-        <w:rPr>
-          <w:szCs w:val="24"/>
-          <w:lang w:val="vi-VN"/>
-        </w:rPr>
-        <w:t xml:space="preserve"> </w:t>
-      </w:r>
-      <w:proofErr w:type="spellStart"/>
-      <w:r>
-        <w:rPr>
-          <w:szCs w:val="24"/>
-          <w:lang w:val="vi-VN"/>
-        </w:rPr>
-        <w:t>Scriptings</w:t>
-      </w:r>
-      <w:proofErr w:type="spellEnd"/>
-      <w:r>
-        <w:rPr>
-          <w:szCs w:val="24"/>
-          <w:lang w:val="vi-VN"/>
-        </w:rPr>
-        <w:t xml:space="preserve">: </w:t>
-      </w:r>
-      <w:proofErr w:type="spellStart"/>
-      <w:r>
-        <w:rPr>
-          <w:szCs w:val="24"/>
-          <w:lang w:val="vi-VN"/>
-        </w:rPr>
-        <w:t>Familiarity</w:t>
-      </w:r>
-      <w:proofErr w:type="spellEnd"/>
-      <w:r>
-        <w:rPr>
-          <w:szCs w:val="24"/>
-          <w:lang w:val="vi-VN"/>
-        </w:rPr>
-        <w:t xml:space="preserve"> </w:t>
-      </w:r>
-      <w:proofErr w:type="spellStart"/>
-      <w:r>
-        <w:rPr>
-          <w:szCs w:val="24"/>
-          <w:lang w:val="vi-VN"/>
-        </w:rPr>
-        <w:t>with</w:t>
-      </w:r>
-      <w:proofErr w:type="spellEnd"/>
-      <w:r>
-        <w:rPr>
-          <w:szCs w:val="24"/>
-          <w:lang w:val="vi-VN"/>
-        </w:rPr>
-        <w:t xml:space="preserve"> </w:t>
-      </w:r>
-      <w:proofErr w:type="spellStart"/>
-      <w:r>
-        <w:rPr>
-          <w:szCs w:val="24"/>
-          <w:lang w:val="vi-VN"/>
-        </w:rPr>
-        <w:t>programming</w:t>
-      </w:r>
-      <w:proofErr w:type="spellEnd"/>
-      <w:r>
-        <w:rPr>
-          <w:szCs w:val="24"/>
-          <w:lang w:val="vi-VN"/>
-        </w:rPr>
-        <w:t xml:space="preserve"> </w:t>
-      </w:r>
-      <w:proofErr w:type="spellStart"/>
-      <w:r>
-        <w:rPr>
-          <w:szCs w:val="24"/>
-          <w:lang w:val="vi-VN"/>
-        </w:rPr>
-        <w:t>languages</w:t>
-      </w:r>
-      <w:proofErr w:type="spellEnd"/>
-      <w:r>
-        <w:rPr>
-          <w:szCs w:val="24"/>
-          <w:lang w:val="vi-VN"/>
-        </w:rPr>
-        <w:t xml:space="preserve"> </w:t>
-      </w:r>
-      <w:proofErr w:type="spellStart"/>
-      <w:r>
-        <w:rPr>
-          <w:szCs w:val="24"/>
-          <w:lang w:val="vi-VN"/>
-        </w:rPr>
-        <w:t>such</w:t>
-      </w:r>
-      <w:proofErr w:type="spellEnd"/>
-      <w:r>
-        <w:rPr>
-          <w:szCs w:val="24"/>
-          <w:lang w:val="vi-VN"/>
-        </w:rPr>
-        <w:t xml:space="preserve"> </w:t>
-      </w:r>
-      <w:proofErr w:type="spellStart"/>
-      <w:r>
-        <w:rPr>
-          <w:szCs w:val="24"/>
-          <w:lang w:val="vi-VN"/>
-        </w:rPr>
-        <w:t>as</w:t>
-      </w:r>
-      <w:proofErr w:type="spellEnd"/>
-      <w:r>
-        <w:rPr>
-          <w:szCs w:val="24"/>
-          <w:lang w:val="vi-VN"/>
-        </w:rPr>
-        <w:t xml:space="preserve"> C/C++, C#,</w:t>
-      </w:r>
-      <w:r>
-        <w:rPr>
-          <w:szCs w:val="24"/>
-          <w:lang w:val="vi-VN"/>
-        </w:rPr>
-        <w:t xml:space="preserve"> </w:t>
-      </w:r>
-      <w:proofErr w:type="spellStart"/>
-      <w:r>
-        <w:rPr>
-          <w:szCs w:val="24"/>
-          <w:lang w:val="vi-VN"/>
-        </w:rPr>
-        <w:t>Java</w:t>
-      </w:r>
-      <w:proofErr w:type="spellEnd"/>
-      <w:r>
-        <w:rPr>
-          <w:szCs w:val="24"/>
-          <w:lang w:val="vi-VN"/>
-        </w:rPr>
-        <w:t xml:space="preserve"> </w:t>
-      </w:r>
-      <w:proofErr w:type="spellStart"/>
-      <w:r>
-        <w:rPr>
-          <w:szCs w:val="24"/>
-          <w:lang w:val="vi-VN"/>
-        </w:rPr>
-        <w:t>and</w:t>
-      </w:r>
-      <w:proofErr w:type="spellEnd"/>
-      <w:r>
-        <w:rPr>
-          <w:szCs w:val="24"/>
-          <w:lang w:val="vi-VN"/>
-        </w:rPr>
-        <w:t xml:space="preserve"> </w:t>
-      </w:r>
-      <w:proofErr w:type="spellStart"/>
-      <w:r>
-        <w:rPr>
-          <w:szCs w:val="24"/>
-          <w:lang w:val="vi-VN"/>
-        </w:rPr>
-        <w:t>scripts</w:t>
-      </w:r>
-      <w:proofErr w:type="spellEnd"/>
-      <w:r>
-        <w:rPr>
-          <w:szCs w:val="24"/>
-          <w:lang w:val="vi-VN"/>
-        </w:rPr>
-        <w:t xml:space="preserve"> HTML/CSS </w:t>
-      </w:r>
-      <w:proofErr w:type="spellStart"/>
-      <w:r>
-        <w:rPr>
-          <w:szCs w:val="24"/>
-          <w:lang w:val="vi-VN"/>
-        </w:rPr>
-        <w:t>for</w:t>
-      </w:r>
-      <w:proofErr w:type="spellEnd"/>
-      <w:r>
-        <w:rPr>
-          <w:szCs w:val="24"/>
-          <w:lang w:val="vi-VN"/>
-        </w:rPr>
-        <w:t xml:space="preserve"> </w:t>
-      </w:r>
-      <w:proofErr w:type="spellStart"/>
-      <w:r>
-        <w:rPr>
-          <w:szCs w:val="24"/>
-          <w:lang w:val="vi-VN"/>
-        </w:rPr>
-        <w:t>web</w:t>
-      </w:r>
-      <w:proofErr w:type="spellEnd"/>
-      <w:r>
-        <w:rPr>
-          <w:szCs w:val="24"/>
-          <w:lang w:val="vi-VN"/>
-        </w:rPr>
-        <w:t xml:space="preserve"> </w:t>
-      </w:r>
-      <w:proofErr w:type="spellStart"/>
-      <w:r>
-        <w:rPr>
-          <w:szCs w:val="24"/>
-          <w:lang w:val="vi-VN"/>
-        </w:rPr>
-        <w:t>development</w:t>
-      </w:r>
-      <w:proofErr w:type="spellEnd"/>
-      <w:r>
-        <w:rPr>
-          <w:szCs w:val="24"/>
-          <w:lang w:val="vi-VN"/>
-        </w:rPr>
-        <w:t>.</w:t>
       </w:r>
     </w:p>
     <w:p>
@@ -1989,7 +898,6 @@
           <w:lang w:val="vi-VN"/>
         </w:rPr>
       </w:pPr>
-      <w:proofErr w:type="spellStart"/>
       <w:r>
         <w:rPr>
           <w:b/>
@@ -1997,339 +905,20 @@
           <w:szCs w:val="24"/>
           <w:lang w:val="vi-VN"/>
         </w:rPr>
-        <w:t>Soft</w:t>
-      </w:r>
-      <w:proofErr w:type="spellEnd"/>
-      <w:r>
-        <w:rPr>
-          <w:b/>
-          <w:bCs/>
+        <w:t>Soft Skills</w:t>
+      </w:r>
+      <w:r>
+        <w:rPr>
           <w:szCs w:val="24"/>
           <w:lang w:val="vi-VN"/>
         </w:rPr>
-        <w:t xml:space="preserve"> </w:t>
-      </w:r>
-      <w:proofErr w:type="spellStart"/>
-      <w:r>
-        <w:rPr>
-          <w:b/>
-          <w:bCs/>
-          <w:szCs w:val="24"/>
-          <w:lang w:val="vi-VN"/>
-        </w:rPr>
-        <w:t>Skills</w:t>
-      </w:r>
-      <w:proofErr w:type="spellEnd"/>
-      <w:r>
-        <w:rPr>
-          <w:szCs w:val="24"/>
-          <w:lang w:val="vi-VN"/>
-        </w:rPr>
         <w:t xml:space="preserve">: </w:t>
       </w:r>
-      <w:proofErr w:type="spellStart"/>
-      <w:r>
-        <w:rPr>
-          <w:szCs w:val="24"/>
-          <w:lang w:val="vi-VN"/>
-        </w:rPr>
-        <w:t>Capable</w:t>
-      </w:r>
-      <w:proofErr w:type="spellEnd"/>
-      <w:r>
-        <w:rPr>
-          <w:szCs w:val="24"/>
-          <w:lang w:val="vi-VN"/>
-        </w:rPr>
-        <w:t xml:space="preserve"> </w:t>
-      </w:r>
-      <w:proofErr w:type="spellStart"/>
-      <w:r>
-        <w:rPr>
-          <w:szCs w:val="24"/>
-          <w:lang w:val="vi-VN"/>
-        </w:rPr>
-        <w:t>of</w:t>
-      </w:r>
-      <w:proofErr w:type="spellEnd"/>
-      <w:r>
-        <w:rPr>
-          <w:szCs w:val="24"/>
-          <w:lang w:val="vi-VN"/>
-        </w:rPr>
-        <w:t xml:space="preserve"> </w:t>
-      </w:r>
-      <w:proofErr w:type="spellStart"/>
-      <w:r>
-        <w:rPr>
-          <w:szCs w:val="24"/>
-          <w:lang w:val="vi-VN"/>
-        </w:rPr>
-        <w:t>working</w:t>
-      </w:r>
-      <w:proofErr w:type="spellEnd"/>
-      <w:r>
-        <w:rPr>
-          <w:szCs w:val="24"/>
-          <w:lang w:val="vi-VN"/>
-        </w:rPr>
-        <w:t xml:space="preserve"> </w:t>
-      </w:r>
-      <w:proofErr w:type="spellStart"/>
-      <w:r>
-        <w:rPr>
-          <w:szCs w:val="24"/>
-          <w:lang w:val="vi-VN"/>
-        </w:rPr>
-        <w:t>independently</w:t>
-      </w:r>
-      <w:proofErr w:type="spellEnd"/>
-      <w:r>
-        <w:rPr>
-          <w:szCs w:val="24"/>
-          <w:lang w:val="vi-VN"/>
-        </w:rPr>
-        <w:t xml:space="preserve"> </w:t>
-      </w:r>
-      <w:proofErr w:type="spellStart"/>
-      <w:r>
-        <w:rPr>
-          <w:szCs w:val="24"/>
-          <w:lang w:val="vi-VN"/>
-        </w:rPr>
-        <w:t>and</w:t>
-      </w:r>
-      <w:proofErr w:type="spellEnd"/>
-      <w:r>
-        <w:rPr>
-          <w:szCs w:val="24"/>
-          <w:lang w:val="vi-VN"/>
-        </w:rPr>
-        <w:t xml:space="preserve"> </w:t>
-      </w:r>
-      <w:proofErr w:type="spellStart"/>
-      <w:r>
-        <w:rPr>
-          <w:szCs w:val="24"/>
-          <w:lang w:val="vi-VN"/>
-        </w:rPr>
-        <w:t>collaboratively</w:t>
-      </w:r>
-      <w:proofErr w:type="spellEnd"/>
-      <w:r>
-        <w:rPr>
-          <w:szCs w:val="24"/>
-          <w:lang w:val="vi-VN"/>
-        </w:rPr>
-        <w:t xml:space="preserve"> </w:t>
-      </w:r>
-      <w:proofErr w:type="spellStart"/>
-      <w:r>
-        <w:rPr>
-          <w:szCs w:val="24"/>
-          <w:lang w:val="vi-VN"/>
-        </w:rPr>
-        <w:t>with</w:t>
-      </w:r>
-      <w:proofErr w:type="spellEnd"/>
-      <w:r>
-        <w:rPr>
-          <w:szCs w:val="24"/>
-          <w:lang w:val="vi-VN"/>
-        </w:rPr>
-        <w:t xml:space="preserve"> </w:t>
-      </w:r>
-      <w:proofErr w:type="spellStart"/>
-      <w:r>
-        <w:rPr>
-          <w:szCs w:val="24"/>
-          <w:lang w:val="vi-VN"/>
-        </w:rPr>
-        <w:t>team</w:t>
-      </w:r>
-      <w:proofErr w:type="spellEnd"/>
-      <w:r>
-        <w:rPr>
-          <w:szCs w:val="24"/>
-          <w:lang w:val="vi-VN"/>
-        </w:rPr>
-        <w:t xml:space="preserve"> </w:t>
-      </w:r>
-      <w:proofErr w:type="spellStart"/>
-      <w:r>
-        <w:rPr>
-          <w:szCs w:val="24"/>
-          <w:lang w:val="vi-VN"/>
-        </w:rPr>
-        <w:t>members</w:t>
-      </w:r>
-      <w:proofErr w:type="spellEnd"/>
-      <w:r>
-        <w:rPr>
-          <w:szCs w:val="24"/>
-          <w:lang w:val="vi-VN"/>
-        </w:rPr>
-        <w:t xml:space="preserve">, </w:t>
-      </w:r>
-      <w:proofErr w:type="spellStart"/>
-      <w:r>
-        <w:rPr>
-          <w:szCs w:val="24"/>
-          <w:lang w:val="vi-VN"/>
-        </w:rPr>
-        <w:t>effectively</w:t>
-      </w:r>
-      <w:proofErr w:type="spellEnd"/>
-      <w:r>
-        <w:rPr>
-          <w:szCs w:val="24"/>
-          <w:lang w:val="vi-VN"/>
-        </w:rPr>
-        <w:t xml:space="preserve"> </w:t>
-      </w:r>
-      <w:proofErr w:type="spellStart"/>
-      <w:r>
-        <w:rPr>
-          <w:szCs w:val="24"/>
-          <w:lang w:val="vi-VN"/>
-        </w:rPr>
-        <w:t>meeting</w:t>
-      </w:r>
-      <w:proofErr w:type="spellEnd"/>
-      <w:r>
-        <w:rPr>
-          <w:szCs w:val="24"/>
-          <w:lang w:val="vi-VN"/>
-        </w:rPr>
-        <w:t xml:space="preserve"> </w:t>
-      </w:r>
-      <w:proofErr w:type="spellStart"/>
-      <w:r>
-        <w:rPr>
-          <w:szCs w:val="24"/>
-          <w:lang w:val="vi-VN"/>
-        </w:rPr>
-        <w:t>project</w:t>
-      </w:r>
-      <w:proofErr w:type="spellEnd"/>
-      <w:r>
-        <w:rPr>
-          <w:szCs w:val="24"/>
-          <w:lang w:val="vi-VN"/>
-        </w:rPr>
-        <w:t xml:space="preserve"> </w:t>
-      </w:r>
-      <w:proofErr w:type="spellStart"/>
-      <w:r>
-        <w:rPr>
-          <w:szCs w:val="24"/>
-          <w:lang w:val="vi-VN"/>
-        </w:rPr>
-        <w:t>deadlines</w:t>
-      </w:r>
-      <w:proofErr w:type="spellEnd"/>
-      <w:r>
-        <w:rPr>
-          <w:szCs w:val="24"/>
-          <w:lang w:val="vi-VN"/>
-        </w:rPr>
-        <w:t xml:space="preserve">. </w:t>
-      </w:r>
-      <w:proofErr w:type="spellStart"/>
-      <w:r>
-        <w:rPr>
-          <w:szCs w:val="24"/>
-          <w:lang w:val="vi-VN"/>
-        </w:rPr>
-        <w:t>Strong</w:t>
-      </w:r>
-      <w:proofErr w:type="spellEnd"/>
-      <w:r>
-        <w:rPr>
-          <w:szCs w:val="24"/>
-          <w:lang w:val="vi-VN"/>
-        </w:rPr>
-        <w:t xml:space="preserve"> </w:t>
-      </w:r>
-      <w:proofErr w:type="spellStart"/>
-      <w:r>
-        <w:rPr>
-          <w:szCs w:val="24"/>
-          <w:lang w:val="vi-VN"/>
-        </w:rPr>
-        <w:t>presentation</w:t>
-      </w:r>
-      <w:proofErr w:type="spellEnd"/>
-      <w:r>
-        <w:rPr>
-          <w:szCs w:val="24"/>
-          <w:lang w:val="vi-VN"/>
-        </w:rPr>
-        <w:t xml:space="preserve"> </w:t>
-      </w:r>
-      <w:proofErr w:type="spellStart"/>
-      <w:r>
-        <w:rPr>
-          <w:szCs w:val="24"/>
-          <w:lang w:val="vi-VN"/>
-        </w:rPr>
-        <w:t>and</w:t>
-      </w:r>
-      <w:proofErr w:type="spellEnd"/>
-      <w:r>
-        <w:rPr>
-          <w:szCs w:val="24"/>
-          <w:lang w:val="vi-VN"/>
-        </w:rPr>
-        <w:t xml:space="preserve"> </w:t>
-      </w:r>
-      <w:proofErr w:type="spellStart"/>
-      <w:r>
-        <w:rPr>
-          <w:szCs w:val="24"/>
-          <w:lang w:val="vi-VN"/>
-        </w:rPr>
-        <w:t>critical</w:t>
-      </w:r>
-      <w:proofErr w:type="spellEnd"/>
-      <w:r>
-        <w:rPr>
-          <w:szCs w:val="24"/>
-          <w:lang w:val="vi-VN"/>
-        </w:rPr>
-        <w:t xml:space="preserve"> </w:t>
-      </w:r>
-      <w:proofErr w:type="spellStart"/>
-      <w:r>
-        <w:rPr>
-          <w:szCs w:val="24"/>
-          <w:lang w:val="vi-VN"/>
-        </w:rPr>
-        <w:t>thinking</w:t>
-      </w:r>
-      <w:proofErr w:type="spellEnd"/>
-      <w:r>
-        <w:rPr>
-          <w:szCs w:val="24"/>
-          <w:lang w:val="vi-VN"/>
-        </w:rPr>
-        <w:t xml:space="preserve"> </w:t>
-      </w:r>
-      <w:proofErr w:type="spellStart"/>
-      <w:r>
-        <w:rPr>
-          <w:szCs w:val="24"/>
-          <w:lang w:val="vi-VN"/>
-        </w:rPr>
-        <w:t>skills</w:t>
-      </w:r>
-      <w:proofErr w:type="spellEnd"/>
-      <w:r>
-        <w:rPr>
-          <w:szCs w:val="24"/>
-          <w:lang w:val="vi-VN"/>
-        </w:rPr>
-        <w:t>.</w:t>
+      <w:r>
+        <w:rPr>
+          <w:szCs w:val="24"/>
+        </w:rPr>
+        <w:t>Independent and collaborative work, strong presentation, critical thinking</w:t>
       </w:r>
     </w:p>
     <w:p>
@@ -2352,607 +941,211 @@
           <w:sz w:val="28"/>
           <w:szCs w:val="28"/>
         </w:rPr>
-        <w:t xml:space="preserve">Awards </w:t>
-      </w:r>
-      <w:proofErr w:type="gramStart"/>
-      <w:r>
+        <w:t>Awards received</w:t>
+      </w:r>
+    </w:p>
+    <w:p>
+      <w:pPr>
+        <w:rPr>
+          <w:szCs w:val="24"/>
+        </w:rPr>
+      </w:pPr>
+      <w:r>
+        <w:rPr>
+          <w:szCs w:val="24"/>
+        </w:rPr>
+        <w:t xml:space="preserve">Achieved the </w:t>
+      </w:r>
+      <w:r>
+        <w:rPr>
+          <w:szCs w:val="24"/>
+        </w:rPr>
+        <w:t>“</w:t>
+      </w:r>
+      <w:r>
+        <w:rPr>
+          <w:szCs w:val="24"/>
+        </w:rPr>
+        <w:t>Clean code</w:t>
+      </w:r>
+      <w:r>
+        <w:rPr>
+          <w:szCs w:val="24"/>
+        </w:rPr>
+        <w:t>”</w:t>
+      </w:r>
+      <w:r>
+        <w:rPr>
+          <w:szCs w:val="24"/>
+        </w:rPr>
+        <w:t xml:space="preserve"> award and consolation prize in the "Finding talents and innovative </w:t>
+      </w:r>
+      <w:r>
+        <w:rPr>
+          <w:szCs w:val="24"/>
+        </w:rPr>
+        <w:t>IT</w:t>
+      </w:r>
+      <w:r>
+        <w:rPr>
+          <w:szCs w:val="24"/>
+        </w:rPr>
+        <w:t xml:space="preserve"> products in the digital age" competition at HUFI.</w:t>
+      </w:r>
+    </w:p>
+    <w:p>
+      <w:pPr>
+        <w:rPr>
+          <w:szCs w:val="24"/>
+        </w:rPr>
+      </w:pPr>
+      <w:r>
+        <w:rPr>
+          <w:szCs w:val="24"/>
+        </w:rPr>
+        <w:t>Received a scholarship from the school.</w:t>
+      </w:r>
+    </w:p>
+    <w:p>
+      <w:pPr>
+        <w:pBdr>
+          <w:bottom w:val="single" w:sz="6" w:space="1" w:color="auto"/>
+        </w:pBdr>
+        <w:jc w:val="center"/>
         <w:rPr>
           <w:b/>
           <w:bCs/>
           <w:sz w:val="28"/>
           <w:szCs w:val="28"/>
         </w:rPr>
-        <w:t>received</w:t>
-      </w:r>
-      <w:proofErr w:type="gramEnd"/>
-    </w:p>
-    <w:p>
-      <w:pPr>
-        <w:rPr>
-          <w:szCs w:val="24"/>
-        </w:rPr>
-      </w:pPr>
-      <w:r>
-        <w:rPr>
-          <w:szCs w:val="24"/>
-        </w:rPr>
-        <w:t xml:space="preserve">Achieved the </w:t>
-      </w:r>
-      <w:r>
-        <w:rPr>
-          <w:szCs w:val="24"/>
-        </w:rPr>
-        <w:t>“</w:t>
-      </w:r>
-      <w:r>
-        <w:rPr>
-          <w:szCs w:val="24"/>
-        </w:rPr>
-        <w:t>Clean code</w:t>
-      </w:r>
-      <w:r>
-        <w:rPr>
-          <w:szCs w:val="24"/>
-        </w:rPr>
-        <w:t>”</w:t>
-      </w:r>
-      <w:r>
-        <w:rPr>
-          <w:szCs w:val="24"/>
-        </w:rPr>
-        <w:t xml:space="preserve"> award and consolation prize in the "Finding talents and innovative </w:t>
-      </w:r>
-      <w:r>
-        <w:rPr>
-          <w:szCs w:val="24"/>
-        </w:rPr>
-        <w:t>IT</w:t>
-      </w:r>
-      <w:r>
-        <w:rPr>
-          <w:szCs w:val="24"/>
-        </w:rPr>
-        <w:t xml:space="preserve"> products in the digital age" competition at HUFI.</w:t>
-      </w:r>
-    </w:p>
-    <w:p>
-      <w:pPr>
-        <w:rPr>
-          <w:szCs w:val="24"/>
-        </w:rPr>
-      </w:pPr>
-      <w:r>
-        <w:rPr>
-          <w:szCs w:val="24"/>
-        </w:rPr>
-        <w:t>Received a scholarship from the school.</w:t>
-      </w:r>
-    </w:p>
-    <w:p>
-      <w:pPr>
-        <w:pBdr>
-          <w:bottom w:val="single" w:sz="6" w:space="1" w:color="auto"/>
-        </w:pBdr>
-        <w:jc w:val="center"/>
+      </w:pPr>
+      <w:r>
         <w:rPr>
           <w:b/>
           <w:bCs/>
           <w:sz w:val="28"/>
           <w:szCs w:val="28"/>
         </w:rPr>
-      </w:pPr>
-      <w:r>
+        <w:t>Activities</w:t>
+      </w:r>
+    </w:p>
+    <w:p>
+      <w:pPr>
+        <w:rPr>
+          <w:szCs w:val="24"/>
+        </w:rPr>
+      </w:pPr>
+      <w:r>
+        <w:rPr>
+          <w:szCs w:val="24"/>
+        </w:rPr>
+        <w:t>Attended data science and AI conferences or workshops</w:t>
+      </w:r>
+      <w:r>
+        <w:rPr>
+          <w:szCs w:val="24"/>
+        </w:rPr>
+        <w:t>.</w:t>
+      </w:r>
+    </w:p>
+    <w:p>
+      <w:pPr>
+        <w:rPr>
+          <w:szCs w:val="24"/>
+        </w:rPr>
+      </w:pPr>
+      <w:r>
+        <w:rPr>
+          <w:szCs w:val="24"/>
+        </w:rPr>
+        <w:t>Participated in competitions</w:t>
+      </w:r>
+      <w:r>
+        <w:rPr>
+          <w:szCs w:val="24"/>
+        </w:rPr>
+        <w:t xml:space="preserve"> and activities about programming</w:t>
+      </w:r>
+      <w:r>
+        <w:rPr>
+          <w:szCs w:val="24"/>
+        </w:rPr>
+        <w:t xml:space="preserve"> </w:t>
+      </w:r>
+      <w:r>
+        <w:rPr>
+          <w:szCs w:val="24"/>
+        </w:rPr>
+        <w:t>at school</w:t>
+      </w:r>
+      <w:r>
+        <w:rPr>
+          <w:szCs w:val="24"/>
+        </w:rPr>
+        <w:t>.</w:t>
+      </w:r>
+    </w:p>
+    <w:p>
+      <w:pPr>
+        <w:rPr>
+          <w:szCs w:val="24"/>
+          <w:lang w:val="vi-VN"/>
+        </w:rPr>
+      </w:pPr>
+      <w:r>
+        <w:rPr>
+          <w:szCs w:val="24"/>
+        </w:rPr>
+        <w:t xml:space="preserve">Member of 'Tình nguyện xanh' club: Distributed meals to underprivileged individuals, organized playgrounds for children in disadvantaged areas </w:t>
+      </w:r>
+    </w:p>
+    <w:p>
+      <w:pPr>
+        <w:rPr>
+          <w:szCs w:val="24"/>
+        </w:rPr>
+      </w:pPr>
+      <w:r>
+        <w:rPr>
+          <w:szCs w:val="24"/>
+        </w:rPr>
+        <w:t>Regularly donate blood to help others and support community health initiatives.</w:t>
+      </w:r>
+    </w:p>
+    <w:p>
+      <w:pPr>
+        <w:jc w:val="center"/>
+        <w:rPr>
+          <w:szCs w:val="24"/>
+        </w:rPr>
+      </w:pPr>
+    </w:p>
+    <w:p>
+      <w:pPr>
+        <w:jc w:val="center"/>
+        <w:rPr>
+          <w:szCs w:val="24"/>
+        </w:rPr>
+      </w:pPr>
+    </w:p>
+    <w:p>
+      <w:pPr>
+        <w:jc w:val="center"/>
         <w:rPr>
           <w:b/>
           <w:bCs/>
           <w:sz w:val="28"/>
           <w:szCs w:val="28"/>
         </w:rPr>
-        <w:t>Activities</w:t>
-      </w:r>
-    </w:p>
-    <w:p>
-      <w:pPr>
-        <w:rPr>
-          <w:szCs w:val="24"/>
-        </w:rPr>
-      </w:pPr>
-      <w:r>
-        <w:rPr>
-          <w:szCs w:val="24"/>
-        </w:rPr>
-        <w:t>Attended data science and AI conferences or workshops</w:t>
-      </w:r>
-      <w:r>
-        <w:rPr>
-          <w:szCs w:val="24"/>
-        </w:rPr>
-        <w:t>.</w:t>
-      </w:r>
-    </w:p>
-    <w:p>
-      <w:pPr>
-        <w:rPr>
-          <w:szCs w:val="24"/>
-        </w:rPr>
-      </w:pPr>
-      <w:r>
-        <w:rPr>
-          <w:szCs w:val="24"/>
-        </w:rPr>
-        <w:t>Participated in competitions</w:t>
-      </w:r>
-      <w:r>
-        <w:rPr>
-          <w:szCs w:val="24"/>
-        </w:rPr>
-        <w:t xml:space="preserve"> and activities about programming</w:t>
-      </w:r>
-      <w:r>
-        <w:rPr>
-          <w:szCs w:val="24"/>
-        </w:rPr>
-        <w:t xml:space="preserve"> </w:t>
-      </w:r>
-      <w:r>
-        <w:rPr>
-          <w:szCs w:val="24"/>
-        </w:rPr>
-        <w:t>at school</w:t>
-      </w:r>
-      <w:r>
-        <w:rPr>
-          <w:szCs w:val="24"/>
-        </w:rPr>
-        <w:t>.</w:t>
-      </w:r>
-    </w:p>
-    <w:p>
-      <w:pPr>
-        <w:rPr>
-          <w:szCs w:val="24"/>
-          <w:lang w:val="vi-VN"/>
-        </w:rPr>
-      </w:pPr>
-      <w:r>
-        <w:rPr>
-          <w:szCs w:val="24"/>
-          <w:lang w:val="vi-VN"/>
-        </w:rPr>
-        <w:lastRenderedPageBreak/>
-        <w:t xml:space="preserve">I </w:t>
-      </w:r>
-      <w:r>
-        <w:rPr>
-          <w:szCs w:val="24"/>
-          <w:lang w:val="vi-VN"/>
-        </w:rPr>
-        <w:t xml:space="preserve">am a </w:t>
-      </w:r>
-      <w:proofErr w:type="spellStart"/>
-      <w:r>
-        <w:rPr>
-          <w:szCs w:val="24"/>
-          <w:lang w:val="vi-VN"/>
-        </w:rPr>
-        <w:t>member</w:t>
-      </w:r>
-      <w:proofErr w:type="spellEnd"/>
-      <w:r>
-        <w:rPr>
-          <w:szCs w:val="24"/>
-          <w:lang w:val="vi-VN"/>
-        </w:rPr>
-        <w:t xml:space="preserve"> </w:t>
-      </w:r>
-      <w:proofErr w:type="spellStart"/>
-      <w:r>
-        <w:rPr>
-          <w:szCs w:val="24"/>
-          <w:lang w:val="vi-VN"/>
-        </w:rPr>
-        <w:t>of</w:t>
-      </w:r>
-      <w:proofErr w:type="spellEnd"/>
-      <w:r>
-        <w:rPr>
-          <w:szCs w:val="24"/>
-          <w:lang w:val="vi-VN"/>
-        </w:rPr>
-        <w:t xml:space="preserve"> the '</w:t>
-      </w:r>
-      <w:r>
-        <w:rPr>
-          <w:szCs w:val="24"/>
-          <w:lang w:val="vi-VN"/>
-        </w:rPr>
-        <w:t>Tình nguyện xanh</w:t>
-      </w:r>
-      <w:r>
-        <w:rPr>
-          <w:szCs w:val="24"/>
-          <w:lang w:val="vi-VN"/>
-        </w:rPr>
-        <w:t>'</w:t>
-      </w:r>
-      <w:r>
-        <w:rPr>
-          <w:szCs w:val="24"/>
-          <w:lang w:val="vi-VN"/>
-        </w:rPr>
-        <w:t xml:space="preserve"> </w:t>
-      </w:r>
-      <w:proofErr w:type="spellStart"/>
-      <w:r>
-        <w:rPr>
-          <w:szCs w:val="24"/>
-          <w:lang w:val="vi-VN"/>
-        </w:rPr>
-        <w:t>club</w:t>
-      </w:r>
-      <w:proofErr w:type="spellEnd"/>
-      <w:r>
-        <w:rPr>
-          <w:szCs w:val="24"/>
-          <w:lang w:val="vi-VN"/>
-        </w:rPr>
-        <w:t xml:space="preserve"> </w:t>
-      </w:r>
-      <w:proofErr w:type="spellStart"/>
-      <w:r>
-        <w:rPr>
-          <w:szCs w:val="24"/>
-          <w:lang w:val="vi-VN"/>
-        </w:rPr>
-        <w:t>participating</w:t>
-      </w:r>
-      <w:proofErr w:type="spellEnd"/>
-      <w:r>
-        <w:rPr>
-          <w:szCs w:val="24"/>
-          <w:lang w:val="vi-VN"/>
-        </w:rPr>
-        <w:t xml:space="preserve"> in </w:t>
-      </w:r>
-      <w:proofErr w:type="spellStart"/>
-      <w:r>
-        <w:rPr>
-          <w:szCs w:val="24"/>
-          <w:lang w:val="vi-VN"/>
-        </w:rPr>
-        <w:t>activities</w:t>
-      </w:r>
-      <w:proofErr w:type="spellEnd"/>
-      <w:r>
-        <w:rPr>
-          <w:szCs w:val="24"/>
-          <w:lang w:val="vi-VN"/>
-        </w:rPr>
-        <w:t xml:space="preserve"> </w:t>
-      </w:r>
-      <w:proofErr w:type="spellStart"/>
-      <w:r>
-        <w:rPr>
-          <w:szCs w:val="24"/>
-          <w:lang w:val="vi-VN"/>
-        </w:rPr>
-        <w:t>such</w:t>
-      </w:r>
-      <w:proofErr w:type="spellEnd"/>
-      <w:r>
-        <w:rPr>
-          <w:szCs w:val="24"/>
-          <w:lang w:val="vi-VN"/>
-        </w:rPr>
-        <w:t xml:space="preserve"> </w:t>
-      </w:r>
-      <w:proofErr w:type="spellStart"/>
-      <w:r>
-        <w:rPr>
-          <w:szCs w:val="24"/>
-          <w:lang w:val="vi-VN"/>
-        </w:rPr>
-        <w:t>as</w:t>
-      </w:r>
-      <w:proofErr w:type="spellEnd"/>
-      <w:r>
-        <w:rPr>
-          <w:szCs w:val="24"/>
-          <w:lang w:val="vi-VN"/>
-        </w:rPr>
-        <w:t xml:space="preserve"> </w:t>
-      </w:r>
-      <w:proofErr w:type="spellStart"/>
-      <w:r>
-        <w:rPr>
-          <w:szCs w:val="24"/>
-          <w:lang w:val="vi-VN"/>
-        </w:rPr>
-        <w:t>distributing</w:t>
-      </w:r>
-      <w:proofErr w:type="spellEnd"/>
-      <w:r>
-        <w:rPr>
-          <w:szCs w:val="24"/>
-          <w:lang w:val="vi-VN"/>
-        </w:rPr>
-        <w:t xml:space="preserve"> </w:t>
-      </w:r>
-      <w:proofErr w:type="spellStart"/>
-      <w:r>
-        <w:rPr>
-          <w:szCs w:val="24"/>
-          <w:lang w:val="vi-VN"/>
-        </w:rPr>
-        <w:t>meals</w:t>
-      </w:r>
-      <w:proofErr w:type="spellEnd"/>
-      <w:r>
-        <w:rPr>
-          <w:szCs w:val="24"/>
-          <w:lang w:val="vi-VN"/>
-        </w:rPr>
-        <w:t xml:space="preserve"> to </w:t>
-      </w:r>
-      <w:proofErr w:type="spellStart"/>
-      <w:r>
-        <w:rPr>
-          <w:szCs w:val="24"/>
-          <w:lang w:val="vi-VN"/>
-        </w:rPr>
-        <w:t>underprivileged</w:t>
-      </w:r>
-      <w:proofErr w:type="spellEnd"/>
-      <w:r>
-        <w:rPr>
-          <w:szCs w:val="24"/>
-          <w:lang w:val="vi-VN"/>
-        </w:rPr>
-        <w:t xml:space="preserve"> </w:t>
-      </w:r>
-      <w:proofErr w:type="spellStart"/>
-      <w:r>
-        <w:rPr>
-          <w:szCs w:val="24"/>
-          <w:lang w:val="vi-VN"/>
-        </w:rPr>
-        <w:t>individuals</w:t>
-      </w:r>
-      <w:proofErr w:type="spellEnd"/>
-      <w:r>
-        <w:rPr>
-          <w:szCs w:val="24"/>
-          <w:lang w:val="vi-VN"/>
-        </w:rPr>
-        <w:t xml:space="preserve"> </w:t>
-      </w:r>
-      <w:proofErr w:type="spellStart"/>
-      <w:r>
-        <w:rPr>
-          <w:szCs w:val="24"/>
-          <w:lang w:val="vi-VN"/>
-        </w:rPr>
-        <w:t>and</w:t>
-      </w:r>
-      <w:proofErr w:type="spellEnd"/>
-      <w:r>
-        <w:rPr>
-          <w:szCs w:val="24"/>
-          <w:lang w:val="vi-VN"/>
-        </w:rPr>
-        <w:t xml:space="preserve"> </w:t>
-      </w:r>
-      <w:proofErr w:type="spellStart"/>
-      <w:r>
-        <w:rPr>
-          <w:szCs w:val="24"/>
-          <w:lang w:val="vi-VN"/>
-        </w:rPr>
-        <w:t>organizing</w:t>
-      </w:r>
-      <w:proofErr w:type="spellEnd"/>
-      <w:r>
-        <w:rPr>
-          <w:szCs w:val="24"/>
-          <w:lang w:val="vi-VN"/>
-        </w:rPr>
-        <w:t xml:space="preserve"> </w:t>
-      </w:r>
-      <w:proofErr w:type="spellStart"/>
-      <w:r>
-        <w:rPr>
-          <w:szCs w:val="24"/>
-          <w:lang w:val="vi-VN"/>
-        </w:rPr>
-        <w:t>playgrounds</w:t>
-      </w:r>
-      <w:proofErr w:type="spellEnd"/>
-      <w:r>
-        <w:rPr>
-          <w:szCs w:val="24"/>
-          <w:lang w:val="vi-VN"/>
-        </w:rPr>
-        <w:t xml:space="preserve"> </w:t>
-      </w:r>
-      <w:proofErr w:type="spellStart"/>
-      <w:r>
-        <w:rPr>
-          <w:szCs w:val="24"/>
-          <w:lang w:val="vi-VN"/>
-        </w:rPr>
-        <w:t>for</w:t>
-      </w:r>
-      <w:proofErr w:type="spellEnd"/>
-      <w:r>
-        <w:rPr>
-          <w:szCs w:val="24"/>
-          <w:lang w:val="vi-VN"/>
-        </w:rPr>
-        <w:t xml:space="preserve"> </w:t>
-      </w:r>
-      <w:proofErr w:type="spellStart"/>
-      <w:r>
-        <w:rPr>
-          <w:szCs w:val="24"/>
-          <w:lang w:val="vi-VN"/>
-        </w:rPr>
-        <w:t>children</w:t>
-      </w:r>
-      <w:proofErr w:type="spellEnd"/>
-      <w:r>
-        <w:rPr>
-          <w:szCs w:val="24"/>
-          <w:lang w:val="vi-VN"/>
-        </w:rPr>
-        <w:t xml:space="preserve"> in </w:t>
-      </w:r>
-      <w:proofErr w:type="spellStart"/>
-      <w:r>
-        <w:rPr>
-          <w:szCs w:val="24"/>
-          <w:lang w:val="vi-VN"/>
-        </w:rPr>
-        <w:t>disadvantaged</w:t>
-      </w:r>
-      <w:proofErr w:type="spellEnd"/>
-      <w:r>
-        <w:rPr>
-          <w:szCs w:val="24"/>
-          <w:lang w:val="vi-VN"/>
-        </w:rPr>
-        <w:t xml:space="preserve"> </w:t>
-      </w:r>
-      <w:proofErr w:type="spellStart"/>
-      <w:r>
-        <w:rPr>
-          <w:szCs w:val="24"/>
-          <w:lang w:val="vi-VN"/>
-        </w:rPr>
-        <w:t>areas</w:t>
-      </w:r>
-      <w:proofErr w:type="spellEnd"/>
-      <w:r>
-        <w:rPr>
-          <w:szCs w:val="24"/>
-          <w:lang w:val="vi-VN"/>
-        </w:rPr>
-        <w:t>.</w:t>
-      </w:r>
-    </w:p>
-    <w:p>
-      <w:pPr>
-        <w:rPr>
-          <w:szCs w:val="24"/>
-        </w:rPr>
-      </w:pPr>
-      <w:r>
-        <w:rPr>
-          <w:szCs w:val="24"/>
-        </w:rPr>
-        <w:t>Regularly donate blood to help others and support community health initiatives.</w:t>
-      </w:r>
-    </w:p>
-    <w:p>
-      <w:pPr>
-        <w:jc w:val="center"/>
-        <w:rPr>
-          <w:szCs w:val="24"/>
-        </w:rPr>
-      </w:pPr>
-    </w:p>
-    <w:p>
-      <w:pPr>
-        <w:pBdr>
-          <w:bottom w:val="single" w:sz="6" w:space="1" w:color="auto"/>
-        </w:pBdr>
-        <w:jc w:val="center"/>
+      </w:pPr>
+      <w:r>
         <w:rPr>
           <w:b/>
           <w:bCs/>
           <w:sz w:val="28"/>
           <w:szCs w:val="28"/>
         </w:rPr>
-      </w:pPr>
-      <w:r>
-        <w:rPr>
-          <w:b/>
-          <w:bCs/>
-          <w:sz w:val="28"/>
-          <w:szCs w:val="28"/>
-        </w:rPr>
-        <w:t>Interests and Hobbies</w:t>
-      </w:r>
-    </w:p>
-    <w:p>
-      <w:pPr>
-        <w:rPr>
-          <w:szCs w:val="24"/>
-        </w:rPr>
-      </w:pPr>
-      <w:r>
-        <w:rPr>
-          <w:szCs w:val="24"/>
-        </w:rPr>
-        <w:t>Technology and innovation, especially in the field of AI</w:t>
-      </w:r>
-      <w:r>
-        <w:rPr>
-          <w:szCs w:val="24"/>
-        </w:rPr>
-        <w:t>.</w:t>
-      </w:r>
-    </w:p>
-    <w:p>
-      <w:pPr>
-        <w:rPr>
-          <w:szCs w:val="24"/>
-        </w:rPr>
-      </w:pPr>
-      <w:r>
-        <w:rPr>
-          <w:szCs w:val="24"/>
-        </w:rPr>
-        <w:t>Cooking delicious meals for my family</w:t>
-      </w:r>
-    </w:p>
-    <w:p>
-      <w:pPr>
-        <w:rPr>
-          <w:szCs w:val="24"/>
-        </w:rPr>
-      </w:pPr>
-      <w:r>
-        <w:rPr>
-          <w:szCs w:val="24"/>
-        </w:rPr>
-        <w:t>I have a habit of exercising and playing badminton to maintain good health.</w:t>
-      </w:r>
-    </w:p>
-    <w:p>
-      <w:pPr>
-        <w:jc w:val="center"/>
-        <w:rPr>
-          <w:szCs w:val="24"/>
-        </w:rPr>
-      </w:pPr>
-    </w:p>
-    <w:p>
-      <w:pPr>
-        <w:jc w:val="center"/>
-        <w:rPr>
-          <w:b/>
-          <w:bCs/>
-          <w:sz w:val="28"/>
-          <w:szCs w:val="28"/>
-        </w:rPr>
-      </w:pPr>
-      <w:r>
-        <w:rPr>
-          <w:b/>
-          <w:bCs/>
-          <w:sz w:val="28"/>
-          <w:szCs w:val="28"/>
-        </w:rPr>
+        <w:lastRenderedPageBreak/>
         <w:t>Projects</w:t>
       </w:r>
     </w:p>
@@ -3027,31 +1220,18 @@
                 <w:lang w:val="vi-VN"/>
               </w:rPr>
             </w:pPr>
-            <w:proofErr w:type="spellStart"/>
-            <w:r>
-              <w:rPr>
-                <w:szCs w:val="24"/>
-                <w:lang w:val="vi-VN"/>
-              </w:rPr>
-              <w:t>Secure</w:t>
-            </w:r>
-            <w:proofErr w:type="spellEnd"/>
-            <w:r>
-              <w:rPr>
-                <w:szCs w:val="24"/>
-                <w:lang w:val="vi-VN"/>
-              </w:rPr>
-              <w:t xml:space="preserve"> </w:t>
-            </w:r>
-            <w:proofErr w:type="spellStart"/>
-            <w:r>
-              <w:rPr>
-                <w:szCs w:val="24"/>
-                <w:lang w:val="vi-VN"/>
-              </w:rPr>
-              <w:t>Memo</w:t>
-            </w:r>
-            <w:proofErr w:type="spellEnd"/>
+            <w:r>
+              <w:rPr>
+                <w:szCs w:val="24"/>
+              </w:rPr>
+              <w:t>T</w:t>
+            </w:r>
+            <w:r>
+              <w:rPr>
+                <w:szCs w:val="24"/>
+              </w:rPr>
+              <w:t>raffic light optimization based on vehicle traffic density</w:t>
+            </w:r>
           </w:p>
         </w:tc>
       </w:tr>
@@ -3102,267 +1282,17 @@
           </w:tcPr>
           <w:p>
             <w:pPr>
+              <w:jc w:val="center"/>
               <w:rPr>
                 <w:szCs w:val="24"/>
                 <w:lang w:val="vi-VN"/>
               </w:rPr>
             </w:pPr>
-            <w:proofErr w:type="spellStart"/>
-            <w:r>
-              <w:rPr>
-                <w:szCs w:val="24"/>
-                <w:lang w:val="vi-VN"/>
-              </w:rPr>
-              <w:t>Building</w:t>
-            </w:r>
-            <w:proofErr w:type="spellEnd"/>
-            <w:r>
-              <w:rPr>
-                <w:szCs w:val="24"/>
-                <w:lang w:val="vi-VN"/>
-              </w:rPr>
-              <w:t xml:space="preserve"> </w:t>
-            </w:r>
-            <w:proofErr w:type="spellStart"/>
-            <w:r>
-              <w:rPr>
-                <w:szCs w:val="24"/>
-                <w:lang w:val="vi-VN"/>
-              </w:rPr>
-              <w:t>face</w:t>
-            </w:r>
-            <w:proofErr w:type="spellEnd"/>
-            <w:r>
-              <w:rPr>
-                <w:szCs w:val="24"/>
-                <w:lang w:val="vi-VN"/>
-              </w:rPr>
-              <w:t xml:space="preserve"> </w:t>
-            </w:r>
-            <w:proofErr w:type="spellStart"/>
-            <w:r>
-              <w:rPr>
-                <w:szCs w:val="24"/>
-                <w:lang w:val="vi-VN"/>
-              </w:rPr>
-              <w:t>authentication</w:t>
-            </w:r>
-            <w:proofErr w:type="spellEnd"/>
-            <w:r>
-              <w:rPr>
-                <w:szCs w:val="24"/>
-                <w:lang w:val="vi-VN"/>
-              </w:rPr>
-              <w:t xml:space="preserve"> </w:t>
-            </w:r>
-            <w:proofErr w:type="spellStart"/>
-            <w:r>
-              <w:rPr>
-                <w:szCs w:val="24"/>
-                <w:lang w:val="vi-VN"/>
-              </w:rPr>
-              <w:t>functionality</w:t>
-            </w:r>
-            <w:proofErr w:type="spellEnd"/>
-            <w:r>
-              <w:rPr>
-                <w:szCs w:val="24"/>
-                <w:lang w:val="vi-VN"/>
-              </w:rPr>
-              <w:t xml:space="preserve"> </w:t>
-            </w:r>
-            <w:proofErr w:type="spellStart"/>
-            <w:r>
-              <w:rPr>
-                <w:szCs w:val="24"/>
-                <w:lang w:val="vi-VN"/>
-              </w:rPr>
-              <w:t>using</w:t>
-            </w:r>
-            <w:proofErr w:type="spellEnd"/>
-            <w:r>
-              <w:rPr>
-                <w:szCs w:val="24"/>
-                <w:lang w:val="vi-VN"/>
-              </w:rPr>
-              <w:t xml:space="preserve"> </w:t>
-            </w:r>
-            <w:proofErr w:type="spellStart"/>
-            <w:r>
-              <w:rPr>
-                <w:szCs w:val="24"/>
-                <w:lang w:val="vi-VN"/>
-              </w:rPr>
-              <w:t>Siamese</w:t>
-            </w:r>
-            <w:proofErr w:type="spellEnd"/>
-            <w:r>
-              <w:rPr>
-                <w:szCs w:val="24"/>
-                <w:lang w:val="vi-VN"/>
-              </w:rPr>
-              <w:t xml:space="preserve"> </w:t>
-            </w:r>
-            <w:proofErr w:type="spellStart"/>
-            <w:r>
-              <w:rPr>
-                <w:szCs w:val="24"/>
-                <w:lang w:val="vi-VN"/>
-              </w:rPr>
-              <w:t>Neural</w:t>
-            </w:r>
-            <w:proofErr w:type="spellEnd"/>
-            <w:r>
-              <w:rPr>
-                <w:szCs w:val="24"/>
-                <w:lang w:val="vi-VN"/>
-              </w:rPr>
-              <w:t xml:space="preserve"> </w:t>
-            </w:r>
-            <w:proofErr w:type="spellStart"/>
-            <w:r>
-              <w:rPr>
-                <w:szCs w:val="24"/>
-                <w:lang w:val="vi-VN"/>
-              </w:rPr>
-              <w:t>Network</w:t>
-            </w:r>
-            <w:proofErr w:type="spellEnd"/>
-          </w:p>
-          <w:p>
-            <w:pPr>
-              <w:rPr>
-                <w:szCs w:val="24"/>
-                <w:lang w:val="vi-VN"/>
-              </w:rPr>
-            </w:pPr>
-            <w:proofErr w:type="spellStart"/>
-            <w:r>
-              <w:rPr>
-                <w:szCs w:val="24"/>
-                <w:lang w:val="vi-VN"/>
-              </w:rPr>
-              <w:t>My</w:t>
-            </w:r>
-            <w:proofErr w:type="spellEnd"/>
-            <w:r>
-              <w:rPr>
-                <w:szCs w:val="24"/>
-                <w:lang w:val="vi-VN"/>
-              </w:rPr>
-              <w:t xml:space="preserve"> </w:t>
-            </w:r>
-            <w:proofErr w:type="spellStart"/>
-            <w:r>
-              <w:rPr>
-                <w:szCs w:val="24"/>
-                <w:lang w:val="vi-VN"/>
-              </w:rPr>
-              <w:t>role</w:t>
-            </w:r>
-            <w:proofErr w:type="spellEnd"/>
-            <w:r>
-              <w:rPr>
-                <w:szCs w:val="24"/>
-                <w:lang w:val="vi-VN"/>
-              </w:rPr>
-              <w:t xml:space="preserve">: </w:t>
-            </w:r>
-            <w:proofErr w:type="spellStart"/>
-            <w:r>
-              <w:rPr>
-                <w:szCs w:val="24"/>
-                <w:lang w:val="vi-VN"/>
-              </w:rPr>
-              <w:t>Developing</w:t>
-            </w:r>
-            <w:proofErr w:type="spellEnd"/>
-            <w:r>
-              <w:rPr>
-                <w:szCs w:val="24"/>
-                <w:lang w:val="vi-VN"/>
-              </w:rPr>
-              <w:t xml:space="preserve"> the </w:t>
-            </w:r>
-            <w:proofErr w:type="spellStart"/>
-            <w:r>
-              <w:rPr>
-                <w:szCs w:val="24"/>
-                <w:lang w:val="vi-VN"/>
-              </w:rPr>
-              <w:t>application</w:t>
-            </w:r>
-            <w:proofErr w:type="spellEnd"/>
-            <w:r>
-              <w:rPr>
-                <w:szCs w:val="24"/>
-                <w:lang w:val="vi-VN"/>
-              </w:rPr>
-              <w:t xml:space="preserve"> </w:t>
-            </w:r>
-            <w:proofErr w:type="spellStart"/>
-            <w:r>
-              <w:rPr>
-                <w:szCs w:val="24"/>
-                <w:lang w:val="vi-VN"/>
-              </w:rPr>
-              <w:t>and</w:t>
-            </w:r>
-            <w:proofErr w:type="spellEnd"/>
-            <w:r>
-              <w:rPr>
-                <w:szCs w:val="24"/>
-                <w:lang w:val="vi-VN"/>
-              </w:rPr>
-              <w:t xml:space="preserve"> the </w:t>
-            </w:r>
-            <w:proofErr w:type="spellStart"/>
-            <w:r>
-              <w:rPr>
-                <w:szCs w:val="24"/>
-                <w:lang w:val="vi-VN"/>
-              </w:rPr>
-              <w:t>facial</w:t>
-            </w:r>
-            <w:proofErr w:type="spellEnd"/>
-            <w:r>
-              <w:rPr>
-                <w:szCs w:val="24"/>
-                <w:lang w:val="vi-VN"/>
-              </w:rPr>
-              <w:t xml:space="preserve"> </w:t>
-            </w:r>
-            <w:proofErr w:type="spellStart"/>
-            <w:r>
-              <w:rPr>
-                <w:szCs w:val="24"/>
-                <w:lang w:val="vi-VN"/>
-              </w:rPr>
-              <w:t>recognition</w:t>
-            </w:r>
-            <w:proofErr w:type="spellEnd"/>
-            <w:r>
-              <w:rPr>
-                <w:szCs w:val="24"/>
-                <w:lang w:val="vi-VN"/>
-              </w:rPr>
-              <w:t xml:space="preserve"> </w:t>
-            </w:r>
-            <w:proofErr w:type="spellStart"/>
-            <w:r>
-              <w:rPr>
-                <w:szCs w:val="24"/>
-                <w:lang w:val="vi-VN"/>
-              </w:rPr>
-              <w:t>feature</w:t>
-            </w:r>
-            <w:proofErr w:type="spellEnd"/>
-            <w:r>
-              <w:rPr>
-                <w:szCs w:val="24"/>
-                <w:lang w:val="vi-VN"/>
-              </w:rPr>
-              <w:t>.</w:t>
+            <w:r>
+              <w:rPr>
+                <w:szCs w:val="24"/>
+              </w:rPr>
+              <w:t>Using the YOLOv10 model to classify vehicle traffic density, thereby applying a formula to calculate the time difference between routes.</w:t>
             </w:r>
           </w:p>
         </w:tc>
@@ -3429,6 +1359,268 @@
           </w:tcPr>
           <w:p>
             <w:pPr>
+              <w:jc w:val="center"/>
+              <w:rPr>
+                <w:szCs w:val="24"/>
+                <w:lang w:val="vi-VN"/>
+              </w:rPr>
+            </w:pPr>
+            <w:hyperlink r:id="rId18" w:history="1">
+              <w:r>
+                <w:rPr>
+                  <w:rStyle w:val="Hyperlink"/>
+                  <w:szCs w:val="24"/>
+                </w:rPr>
+                <w:t>nguyen378/T</w:t>
+              </w:r>
+              <w:r>
+                <w:rPr>
+                  <w:rStyle w:val="Hyperlink"/>
+                  <w:szCs w:val="24"/>
+                </w:rPr>
+                <w:t>h</w:t>
+              </w:r>
+              <w:r>
+                <w:rPr>
+                  <w:rStyle w:val="Hyperlink"/>
+                  <w:szCs w:val="24"/>
+                </w:rPr>
+                <w:t>esis</w:t>
+              </w:r>
+            </w:hyperlink>
+          </w:p>
+        </w:tc>
+      </w:tr>
+      <w:tr>
+        <w:trPr>
+          <w:trHeight w:val="396"/>
+          <w:jc w:val="center"/>
+        </w:trPr>
+        <w:tc>
+          <w:tcPr>
+            <w:tcW w:w="10456" w:type="dxa"/>
+            <w:gridSpan w:val="3"/>
+            <w:vAlign w:val="center"/>
+          </w:tcPr>
+          <w:p>
+            <w:pPr>
+              <w:jc w:val="center"/>
+              <w:rPr>
+                <w:szCs w:val="24"/>
+                <w:lang w:val="vi-VN"/>
+              </w:rPr>
+            </w:pPr>
+          </w:p>
+        </w:tc>
+      </w:tr>
+      <w:tr>
+        <w:trPr>
+          <w:trHeight w:val="396"/>
+          <w:jc w:val="center"/>
+        </w:trPr>
+        <w:tc>
+          <w:tcPr>
+            <w:tcW w:w="1696" w:type="dxa"/>
+            <w:vMerge w:val="restart"/>
+            <w:vAlign w:val="center"/>
+          </w:tcPr>
+          <w:p>
+            <w:pPr>
+              <w:jc w:val="center"/>
+              <w:rPr>
+                <w:szCs w:val="24"/>
+              </w:rPr>
+            </w:pPr>
+            <w:r>
+              <w:rPr>
+                <w:szCs w:val="24"/>
+              </w:rPr>
+              <w:t>Coursework</w:t>
+            </w:r>
+          </w:p>
+        </w:tc>
+        <w:tc>
+          <w:tcPr>
+            <w:tcW w:w="2127" w:type="dxa"/>
+            <w:vAlign w:val="center"/>
+          </w:tcPr>
+          <w:p>
+            <w:pPr>
+              <w:jc w:val="center"/>
+              <w:rPr>
+                <w:szCs w:val="24"/>
+              </w:rPr>
+            </w:pPr>
+            <w:r>
+              <w:rPr>
+                <w:szCs w:val="24"/>
+              </w:rPr>
+              <w:t>Name</w:t>
+            </w:r>
+          </w:p>
+        </w:tc>
+        <w:tc>
+          <w:tcPr>
+            <w:tcW w:w="6633" w:type="dxa"/>
+            <w:vAlign w:val="center"/>
+          </w:tcPr>
+          <w:p>
+            <w:pPr>
+              <w:jc w:val="center"/>
+              <w:rPr>
+                <w:szCs w:val="24"/>
+                <w:lang w:val="vi-VN"/>
+              </w:rPr>
+            </w:pPr>
+            <w:r>
+              <w:rPr>
+                <w:szCs w:val="24"/>
+                <w:lang w:val="vi-VN"/>
+              </w:rPr>
+              <w:t>Secure Memo</w:t>
+            </w:r>
+          </w:p>
+        </w:tc>
+      </w:tr>
+      <w:tr>
+        <w:trPr>
+          <w:trHeight w:val="396"/>
+          <w:jc w:val="center"/>
+        </w:trPr>
+        <w:tc>
+          <w:tcPr>
+            <w:tcW w:w="1696" w:type="dxa"/>
+            <w:vMerge/>
+            <w:vAlign w:val="center"/>
+          </w:tcPr>
+          <w:p>
+            <w:pPr>
+              <w:jc w:val="center"/>
+              <w:rPr>
+                <w:szCs w:val="24"/>
+              </w:rPr>
+            </w:pPr>
+          </w:p>
+        </w:tc>
+        <w:tc>
+          <w:tcPr>
+            <w:tcW w:w="2127" w:type="dxa"/>
+            <w:vAlign w:val="center"/>
+          </w:tcPr>
+          <w:p>
+            <w:pPr>
+              <w:jc w:val="center"/>
+              <w:rPr>
+                <w:szCs w:val="24"/>
+              </w:rPr>
+            </w:pPr>
+            <w:r>
+              <w:rPr>
+                <w:szCs w:val="24"/>
+              </w:rPr>
+              <w:t>Detail</w:t>
+            </w:r>
+          </w:p>
+        </w:tc>
+        <w:tc>
+          <w:tcPr>
+            <w:tcW w:w="6633" w:type="dxa"/>
+            <w:vAlign w:val="center"/>
+          </w:tcPr>
+          <w:p>
+            <w:pPr>
+              <w:rPr>
+                <w:szCs w:val="24"/>
+                <w:lang w:val="vi-VN"/>
+              </w:rPr>
+            </w:pPr>
+            <w:r>
+              <w:rPr>
+                <w:szCs w:val="24"/>
+                <w:lang w:val="vi-VN"/>
+              </w:rPr>
+              <w:t>Building face authentication functionality using Siamese Neural Network</w:t>
+            </w:r>
+          </w:p>
+          <w:p>
+            <w:pPr>
+              <w:rPr>
+                <w:szCs w:val="24"/>
+                <w:lang w:val="vi-VN"/>
+              </w:rPr>
+            </w:pPr>
+            <w:r>
+              <w:rPr>
+                <w:szCs w:val="24"/>
+                <w:lang w:val="vi-VN"/>
+              </w:rPr>
+              <w:t>My role: Developing the application and the facial recognition feature.</w:t>
+            </w:r>
+          </w:p>
+        </w:tc>
+      </w:tr>
+      <w:tr>
+        <w:trPr>
+          <w:trHeight w:val="396"/>
+          <w:jc w:val="center"/>
+        </w:trPr>
+        <w:tc>
+          <w:tcPr>
+            <w:tcW w:w="1696" w:type="dxa"/>
+            <w:vMerge/>
+            <w:vAlign w:val="center"/>
+          </w:tcPr>
+          <w:p>
+            <w:pPr>
+              <w:jc w:val="center"/>
+              <w:rPr>
+                <w:szCs w:val="24"/>
+              </w:rPr>
+            </w:pPr>
+          </w:p>
+        </w:tc>
+        <w:tc>
+          <w:tcPr>
+            <w:tcW w:w="2127" w:type="dxa"/>
+            <w:vAlign w:val="center"/>
+          </w:tcPr>
+          <w:p>
+            <w:pPr>
+              <w:jc w:val="center"/>
+              <w:rPr>
+                <w:szCs w:val="24"/>
+              </w:rPr>
+            </w:pPr>
+            <w:r>
+              <w:rPr>
+                <w:szCs w:val="24"/>
+              </w:rPr>
+              <w:t>Git</w:t>
+            </w:r>
+            <w:r>
+              <w:rPr>
+                <w:szCs w:val="24"/>
+                <w:lang w:val="vi-VN"/>
+              </w:rPr>
+              <w:t>H</w:t>
+            </w:r>
+            <w:proofErr w:type="spellStart"/>
+            <w:r>
+              <w:rPr>
+                <w:szCs w:val="24"/>
+              </w:rPr>
+              <w:t>ub</w:t>
+            </w:r>
+            <w:proofErr w:type="spellEnd"/>
+          </w:p>
+        </w:tc>
+        <w:tc>
+          <w:tcPr>
+            <w:tcW w:w="6633" w:type="dxa"/>
+            <w:vAlign w:val="center"/>
+          </w:tcPr>
+          <w:p>
+            <w:pPr>
               <w:spacing w:line="240" w:lineRule="auto"/>
               <w:jc w:val="center"/>
               <w:rPr>
@@ -3438,7 +1630,7 @@
                 <w:u w:val="single"/>
               </w:rPr>
             </w:pPr>
-            <w:hyperlink r:id="rId18" w:history="1">
+            <w:hyperlink r:id="rId19" w:history="1">
               <w:r>
                 <w:rPr>
                   <w:rStyle w:val="Hyperlink"/>
@@ -3544,31 +1736,13 @@
                 <w:lang w:val="vi-VN"/>
               </w:rPr>
             </w:pPr>
-            <w:proofErr w:type="spellStart"/>
             <w:r>
               <w:rPr>
                 <w:szCs w:val="24"/>
                 <w:lang w:val="vi-VN"/>
               </w:rPr>
-              <w:t>Family</w:t>
-            </w:r>
-            <w:proofErr w:type="spellEnd"/>
-            <w:r>
-              <w:rPr>
-                <w:szCs w:val="24"/>
-                <w:lang w:val="vi-VN"/>
-              </w:rPr>
-              <w:t xml:space="preserve"> </w:t>
-            </w:r>
-            <w:proofErr w:type="spellStart"/>
-            <w:r>
-              <w:rPr>
-                <w:szCs w:val="24"/>
-                <w:lang w:val="vi-VN"/>
-              </w:rPr>
-              <w:t>Tree</w:t>
-            </w:r>
-            <w:proofErr w:type="spellEnd"/>
+              <w:t>Family Tree</w:t>
+            </w:r>
           </w:p>
         </w:tc>
       </w:tr>
@@ -3629,575 +1803,22 @@
                 <w:szCs w:val="24"/>
                 <w:lang w:val="vi-VN"/>
               </w:rPr>
-              <w:t xml:space="preserve">The </w:t>
-            </w:r>
-            <w:proofErr w:type="spellStart"/>
-            <w:r>
+              <w:t>The project involves building a family tree application using Java and Neo4j.</w:t>
+            </w:r>
+          </w:p>
+          <w:p>
+            <w:pPr>
               <w:rPr>
                 <w:szCs w:val="24"/>
                 <w:lang w:val="vi-VN"/>
               </w:rPr>
-              <w:t>project</w:t>
-            </w:r>
-            <w:proofErr w:type="spellEnd"/>
+            </w:pPr>
             <w:r>
               <w:rPr>
                 <w:szCs w:val="24"/>
                 <w:lang w:val="vi-VN"/>
               </w:rPr>
-              <w:t xml:space="preserve"> </w:t>
-            </w:r>
-            <w:proofErr w:type="spellStart"/>
-            <w:r>
-              <w:rPr>
-                <w:szCs w:val="24"/>
-                <w:lang w:val="vi-VN"/>
-              </w:rPr>
-              <w:t>involves</w:t>
-            </w:r>
-            <w:proofErr w:type="spellEnd"/>
-            <w:r>
-              <w:rPr>
-                <w:szCs w:val="24"/>
-                <w:lang w:val="vi-VN"/>
-              </w:rPr>
-              <w:t xml:space="preserve"> </w:t>
-            </w:r>
-            <w:proofErr w:type="spellStart"/>
-            <w:r>
-              <w:rPr>
-                <w:szCs w:val="24"/>
-                <w:lang w:val="vi-VN"/>
-              </w:rPr>
-              <w:t>building</w:t>
-            </w:r>
-            <w:proofErr w:type="spellEnd"/>
-            <w:r>
-              <w:rPr>
-                <w:szCs w:val="24"/>
-                <w:lang w:val="vi-VN"/>
-              </w:rPr>
-              <w:t xml:space="preserve"> a </w:t>
-            </w:r>
-            <w:proofErr w:type="spellStart"/>
-            <w:r>
-              <w:rPr>
-                <w:szCs w:val="24"/>
-                <w:lang w:val="vi-VN"/>
-              </w:rPr>
-              <w:t>family</w:t>
-            </w:r>
-            <w:proofErr w:type="spellEnd"/>
-            <w:r>
-              <w:rPr>
-                <w:szCs w:val="24"/>
-                <w:lang w:val="vi-VN"/>
-              </w:rPr>
-              <w:t xml:space="preserve"> </w:t>
-            </w:r>
-            <w:proofErr w:type="spellStart"/>
-            <w:r>
-              <w:rPr>
-                <w:szCs w:val="24"/>
-                <w:lang w:val="vi-VN"/>
-              </w:rPr>
-              <w:t>tree</w:t>
-            </w:r>
-            <w:proofErr w:type="spellEnd"/>
-            <w:r>
-              <w:rPr>
-                <w:szCs w:val="24"/>
-                <w:lang w:val="vi-VN"/>
-              </w:rPr>
-              <w:t xml:space="preserve"> </w:t>
-            </w:r>
-            <w:proofErr w:type="spellStart"/>
-            <w:r>
-              <w:rPr>
-                <w:szCs w:val="24"/>
-                <w:lang w:val="vi-VN"/>
-              </w:rPr>
-              <w:t>application</w:t>
-            </w:r>
-            <w:proofErr w:type="spellEnd"/>
-            <w:r>
-              <w:rPr>
-                <w:szCs w:val="24"/>
-                <w:lang w:val="vi-VN"/>
-              </w:rPr>
-              <w:t xml:space="preserve"> </w:t>
-            </w:r>
-            <w:proofErr w:type="spellStart"/>
-            <w:r>
-              <w:rPr>
-                <w:szCs w:val="24"/>
-                <w:lang w:val="vi-VN"/>
-              </w:rPr>
-              <w:t>using</w:t>
-            </w:r>
-            <w:proofErr w:type="spellEnd"/>
-            <w:r>
-              <w:rPr>
-                <w:szCs w:val="24"/>
-                <w:lang w:val="vi-VN"/>
-              </w:rPr>
-              <w:t xml:space="preserve"> </w:t>
-            </w:r>
-            <w:proofErr w:type="spellStart"/>
-            <w:r>
-              <w:rPr>
-                <w:szCs w:val="24"/>
-                <w:lang w:val="vi-VN"/>
-              </w:rPr>
-              <w:t>Java</w:t>
-            </w:r>
-            <w:proofErr w:type="spellEnd"/>
-            <w:r>
-              <w:rPr>
-                <w:szCs w:val="24"/>
-                <w:lang w:val="vi-VN"/>
-              </w:rPr>
-              <w:t xml:space="preserve"> </w:t>
-            </w:r>
-            <w:proofErr w:type="spellStart"/>
-            <w:r>
-              <w:rPr>
-                <w:szCs w:val="24"/>
-                <w:lang w:val="vi-VN"/>
-              </w:rPr>
-              <w:t>and</w:t>
-            </w:r>
-            <w:proofErr w:type="spellEnd"/>
-            <w:r>
-              <w:rPr>
-                <w:szCs w:val="24"/>
-                <w:lang w:val="vi-VN"/>
-              </w:rPr>
-              <w:t xml:space="preserve"> Neo4j.</w:t>
-            </w:r>
-          </w:p>
-          <w:p>
-            <w:pPr>
-              <w:rPr>
-                <w:szCs w:val="24"/>
-                <w:lang w:val="vi-VN"/>
-              </w:rPr>
-            </w:pPr>
-            <w:proofErr w:type="spellStart"/>
-            <w:r>
-              <w:rPr>
-                <w:szCs w:val="24"/>
-                <w:lang w:val="vi-VN"/>
-              </w:rPr>
-              <w:t>My</w:t>
-            </w:r>
-            <w:proofErr w:type="spellEnd"/>
-            <w:r>
-              <w:rPr>
-                <w:szCs w:val="24"/>
-                <w:lang w:val="vi-VN"/>
-              </w:rPr>
-              <w:t xml:space="preserve"> </w:t>
-            </w:r>
-            <w:proofErr w:type="spellStart"/>
-            <w:r>
-              <w:rPr>
-                <w:szCs w:val="24"/>
-                <w:lang w:val="vi-VN"/>
-              </w:rPr>
-              <w:t>role</w:t>
-            </w:r>
-            <w:proofErr w:type="spellEnd"/>
-            <w:r>
-              <w:rPr>
-                <w:szCs w:val="24"/>
-                <w:lang w:val="vi-VN"/>
-              </w:rPr>
-              <w:t xml:space="preserve">: </w:t>
-            </w:r>
-            <w:proofErr w:type="spellStart"/>
-            <w:r>
-              <w:rPr>
-                <w:szCs w:val="24"/>
-                <w:lang w:val="vi-VN"/>
-              </w:rPr>
-              <w:t>Creating</w:t>
-            </w:r>
-            <w:proofErr w:type="spellEnd"/>
-            <w:r>
-              <w:rPr>
-                <w:szCs w:val="24"/>
-                <w:lang w:val="vi-VN"/>
-              </w:rPr>
-              <w:t xml:space="preserve"> </w:t>
-            </w:r>
-            <w:proofErr w:type="spellStart"/>
-            <w:r>
-              <w:rPr>
-                <w:szCs w:val="24"/>
-                <w:lang w:val="vi-VN"/>
-              </w:rPr>
-              <w:t>interfaces</w:t>
-            </w:r>
-            <w:proofErr w:type="spellEnd"/>
-            <w:r>
-              <w:rPr>
-                <w:szCs w:val="24"/>
-                <w:lang w:val="vi-VN"/>
-              </w:rPr>
-              <w:t xml:space="preserve"> </w:t>
-            </w:r>
-            <w:proofErr w:type="spellStart"/>
-            <w:r>
-              <w:rPr>
-                <w:szCs w:val="24"/>
-                <w:lang w:val="vi-VN"/>
-              </w:rPr>
-              <w:t>for</w:t>
-            </w:r>
-            <w:proofErr w:type="spellEnd"/>
-            <w:r>
-              <w:rPr>
-                <w:szCs w:val="24"/>
-                <w:lang w:val="vi-VN"/>
-              </w:rPr>
-              <w:t xml:space="preserve"> </w:t>
-            </w:r>
-            <w:proofErr w:type="spellStart"/>
-            <w:r>
-              <w:rPr>
-                <w:szCs w:val="24"/>
-                <w:lang w:val="vi-VN"/>
-              </w:rPr>
-              <w:t>adding</w:t>
-            </w:r>
-            <w:proofErr w:type="spellEnd"/>
-            <w:r>
-              <w:rPr>
-                <w:szCs w:val="24"/>
-                <w:lang w:val="vi-VN"/>
-              </w:rPr>
-              <w:t xml:space="preserve">, </w:t>
-            </w:r>
-            <w:proofErr w:type="spellStart"/>
-            <w:r>
-              <w:rPr>
-                <w:szCs w:val="24"/>
-                <w:lang w:val="vi-VN"/>
-              </w:rPr>
-              <w:t>deleting</w:t>
-            </w:r>
-            <w:proofErr w:type="spellEnd"/>
-            <w:r>
-              <w:rPr>
-                <w:szCs w:val="24"/>
-                <w:lang w:val="vi-VN"/>
-              </w:rPr>
-              <w:t xml:space="preserve">, </w:t>
-            </w:r>
-            <w:proofErr w:type="spellStart"/>
-            <w:r>
-              <w:rPr>
-                <w:szCs w:val="24"/>
-                <w:lang w:val="vi-VN"/>
-              </w:rPr>
-              <w:t>and</w:t>
-            </w:r>
-            <w:proofErr w:type="spellEnd"/>
-            <w:r>
-              <w:rPr>
-                <w:szCs w:val="24"/>
-                <w:lang w:val="vi-VN"/>
-              </w:rPr>
-              <w:t xml:space="preserve"> </w:t>
-            </w:r>
-            <w:proofErr w:type="spellStart"/>
-            <w:r>
-              <w:rPr>
-                <w:szCs w:val="24"/>
-                <w:lang w:val="vi-VN"/>
-              </w:rPr>
-              <w:t>editing</w:t>
-            </w:r>
-            <w:proofErr w:type="spellEnd"/>
-            <w:r>
-              <w:rPr>
-                <w:szCs w:val="24"/>
-                <w:lang w:val="vi-VN"/>
-              </w:rPr>
-              <w:t xml:space="preserve"> </w:t>
-            </w:r>
-            <w:proofErr w:type="spellStart"/>
-            <w:r>
-              <w:rPr>
-                <w:szCs w:val="24"/>
-                <w:lang w:val="vi-VN"/>
-              </w:rPr>
-              <w:t>information</w:t>
-            </w:r>
-            <w:proofErr w:type="spellEnd"/>
-            <w:r>
-              <w:rPr>
-                <w:szCs w:val="24"/>
-                <w:lang w:val="vi-VN"/>
-              </w:rPr>
-              <w:t xml:space="preserve"> </w:t>
-            </w:r>
-            <w:proofErr w:type="spellStart"/>
-            <w:r>
-              <w:rPr>
-                <w:szCs w:val="24"/>
-                <w:lang w:val="vi-VN"/>
-              </w:rPr>
-              <w:t>of</w:t>
-            </w:r>
-            <w:proofErr w:type="spellEnd"/>
-            <w:r>
-              <w:rPr>
-                <w:szCs w:val="24"/>
-                <w:lang w:val="vi-VN"/>
-              </w:rPr>
-              <w:t xml:space="preserve"> </w:t>
-            </w:r>
-            <w:proofErr w:type="spellStart"/>
-            <w:r>
-              <w:rPr>
-                <w:szCs w:val="24"/>
-                <w:lang w:val="vi-VN"/>
-              </w:rPr>
-              <w:t>family</w:t>
-            </w:r>
-            <w:proofErr w:type="spellEnd"/>
-            <w:r>
-              <w:rPr>
-                <w:szCs w:val="24"/>
-                <w:lang w:val="vi-VN"/>
-              </w:rPr>
-              <w:t xml:space="preserve"> </w:t>
-            </w:r>
-            <w:proofErr w:type="spellStart"/>
-            <w:r>
-              <w:rPr>
-                <w:szCs w:val="24"/>
-                <w:lang w:val="vi-VN"/>
-              </w:rPr>
-              <w:t>members</w:t>
-            </w:r>
-            <w:proofErr w:type="spellEnd"/>
-            <w:r>
-              <w:rPr>
-                <w:szCs w:val="24"/>
-                <w:lang w:val="vi-VN"/>
-              </w:rPr>
-              <w:t xml:space="preserve">, </w:t>
-            </w:r>
-            <w:proofErr w:type="spellStart"/>
-            <w:r>
-              <w:rPr>
-                <w:szCs w:val="24"/>
-                <w:lang w:val="vi-VN"/>
-              </w:rPr>
-              <w:t>as</w:t>
-            </w:r>
-            <w:proofErr w:type="spellEnd"/>
-            <w:r>
-              <w:rPr>
-                <w:szCs w:val="24"/>
-                <w:lang w:val="vi-VN"/>
-              </w:rPr>
-              <w:t xml:space="preserve"> </w:t>
-            </w:r>
-            <w:proofErr w:type="spellStart"/>
-            <w:r>
-              <w:rPr>
-                <w:szCs w:val="24"/>
-                <w:lang w:val="vi-VN"/>
-              </w:rPr>
-              <w:t>well</w:t>
-            </w:r>
-            <w:proofErr w:type="spellEnd"/>
-            <w:r>
-              <w:rPr>
-                <w:szCs w:val="24"/>
-                <w:lang w:val="vi-VN"/>
-              </w:rPr>
-              <w:t xml:space="preserve"> </w:t>
-            </w:r>
-            <w:proofErr w:type="spellStart"/>
-            <w:r>
-              <w:rPr>
-                <w:szCs w:val="24"/>
-                <w:lang w:val="vi-VN"/>
-              </w:rPr>
-              <w:t>as</w:t>
-            </w:r>
-            <w:proofErr w:type="spellEnd"/>
-            <w:r>
-              <w:rPr>
-                <w:szCs w:val="24"/>
-                <w:lang w:val="vi-VN"/>
-              </w:rPr>
-              <w:t xml:space="preserve"> </w:t>
-            </w:r>
-            <w:proofErr w:type="spellStart"/>
-            <w:r>
-              <w:rPr>
-                <w:szCs w:val="24"/>
-                <w:lang w:val="vi-VN"/>
-              </w:rPr>
-              <w:t>functionalities</w:t>
-            </w:r>
-            <w:proofErr w:type="spellEnd"/>
-            <w:r>
-              <w:rPr>
-                <w:szCs w:val="24"/>
-                <w:lang w:val="vi-VN"/>
-              </w:rPr>
-              <w:t xml:space="preserve"> </w:t>
-            </w:r>
-            <w:proofErr w:type="spellStart"/>
-            <w:r>
-              <w:rPr>
-                <w:szCs w:val="24"/>
-                <w:lang w:val="vi-VN"/>
-              </w:rPr>
-              <w:t>for</w:t>
-            </w:r>
-            <w:proofErr w:type="spellEnd"/>
-            <w:r>
-              <w:rPr>
-                <w:szCs w:val="24"/>
-                <w:lang w:val="vi-VN"/>
-              </w:rPr>
-              <w:t xml:space="preserve"> </w:t>
-            </w:r>
-            <w:proofErr w:type="spellStart"/>
-            <w:r>
-              <w:rPr>
-                <w:szCs w:val="24"/>
-                <w:lang w:val="vi-VN"/>
-              </w:rPr>
-              <w:t>adding</w:t>
-            </w:r>
-            <w:proofErr w:type="spellEnd"/>
-            <w:r>
-              <w:rPr>
-                <w:szCs w:val="24"/>
-                <w:lang w:val="vi-VN"/>
-              </w:rPr>
-              <w:t xml:space="preserve">, </w:t>
-            </w:r>
-            <w:proofErr w:type="spellStart"/>
-            <w:r>
-              <w:rPr>
-                <w:szCs w:val="24"/>
-                <w:lang w:val="vi-VN"/>
-              </w:rPr>
-              <w:t>deleting</w:t>
-            </w:r>
-            <w:proofErr w:type="spellEnd"/>
-            <w:r>
-              <w:rPr>
-                <w:szCs w:val="24"/>
-                <w:lang w:val="vi-VN"/>
-              </w:rPr>
-              <w:t xml:space="preserve">, </w:t>
-            </w:r>
-            <w:proofErr w:type="spellStart"/>
-            <w:r>
-              <w:rPr>
-                <w:szCs w:val="24"/>
-                <w:lang w:val="vi-VN"/>
-              </w:rPr>
-              <w:t>and</w:t>
-            </w:r>
-            <w:proofErr w:type="spellEnd"/>
-            <w:r>
-              <w:rPr>
-                <w:szCs w:val="24"/>
-                <w:lang w:val="vi-VN"/>
-              </w:rPr>
-              <w:t xml:space="preserve"> </w:t>
-            </w:r>
-            <w:proofErr w:type="spellStart"/>
-            <w:r>
-              <w:rPr>
-                <w:szCs w:val="24"/>
-                <w:lang w:val="vi-VN"/>
-              </w:rPr>
-              <w:t>editing</w:t>
-            </w:r>
-            <w:proofErr w:type="spellEnd"/>
-            <w:r>
-              <w:rPr>
-                <w:szCs w:val="24"/>
-                <w:lang w:val="vi-VN"/>
-              </w:rPr>
-              <w:t xml:space="preserve"> </w:t>
-            </w:r>
-            <w:proofErr w:type="spellStart"/>
-            <w:r>
-              <w:rPr>
-                <w:szCs w:val="24"/>
-                <w:lang w:val="vi-VN"/>
-              </w:rPr>
-              <w:t>relationships</w:t>
-            </w:r>
-            <w:proofErr w:type="spellEnd"/>
-            <w:r>
-              <w:rPr>
-                <w:szCs w:val="24"/>
-                <w:lang w:val="vi-VN"/>
-              </w:rPr>
-              <w:t xml:space="preserve"> </w:t>
-            </w:r>
-            <w:proofErr w:type="spellStart"/>
-            <w:r>
-              <w:rPr>
-                <w:szCs w:val="24"/>
-                <w:lang w:val="vi-VN"/>
-              </w:rPr>
-              <w:t>among</w:t>
-            </w:r>
-            <w:proofErr w:type="spellEnd"/>
-            <w:r>
-              <w:rPr>
-                <w:szCs w:val="24"/>
-                <w:lang w:val="vi-VN"/>
-              </w:rPr>
-              <w:t xml:space="preserve"> </w:t>
-            </w:r>
-            <w:proofErr w:type="spellStart"/>
-            <w:r>
-              <w:rPr>
-                <w:szCs w:val="24"/>
-                <w:lang w:val="vi-VN"/>
-              </w:rPr>
-              <w:t>family</w:t>
-            </w:r>
-            <w:proofErr w:type="spellEnd"/>
-            <w:r>
-              <w:rPr>
-                <w:szCs w:val="24"/>
-                <w:lang w:val="vi-VN"/>
-              </w:rPr>
-              <w:t xml:space="preserve"> </w:t>
-            </w:r>
-            <w:proofErr w:type="spellStart"/>
-            <w:r>
-              <w:rPr>
-                <w:szCs w:val="24"/>
-                <w:lang w:val="vi-VN"/>
-              </w:rPr>
-              <w:t>members</w:t>
-            </w:r>
-            <w:proofErr w:type="spellEnd"/>
-            <w:r>
-              <w:rPr>
-                <w:szCs w:val="24"/>
-                <w:lang w:val="vi-VN"/>
-              </w:rPr>
-              <w:t>.</w:t>
+              <w:t>My role: Creating interfaces for adding, deleting, and editing information of family members, as well as functionalities for adding, deleting, and editing relationships among family members.</w:t>
             </w:r>
           </w:p>
         </w:tc>
@@ -4273,7 +1894,7 @@
                 <w:u w:val="single"/>
               </w:rPr>
             </w:pPr>
-            <w:hyperlink r:id="rId19" w:history="1">
+            <w:hyperlink r:id="rId20" w:history="1">
               <w:r>
                 <w:rPr>
                   <w:rStyle w:val="Hyperlink"/>
@@ -4388,31 +2009,13 @@
                 <w:lang w:val="vi-VN"/>
               </w:rPr>
             </w:pPr>
-            <w:proofErr w:type="spellStart"/>
             <w:r>
               <w:rPr>
                 <w:szCs w:val="24"/>
                 <w:lang w:val="vi-VN"/>
               </w:rPr>
-              <w:t>Digit</w:t>
-            </w:r>
-            <w:proofErr w:type="spellEnd"/>
-            <w:r>
-              <w:rPr>
-                <w:szCs w:val="24"/>
-                <w:lang w:val="vi-VN"/>
-              </w:rPr>
-              <w:t xml:space="preserve"> </w:t>
-            </w:r>
-            <w:proofErr w:type="spellStart"/>
-            <w:r>
-              <w:rPr>
-                <w:szCs w:val="24"/>
-                <w:lang w:val="vi-VN"/>
-              </w:rPr>
-              <w:t>Recognizer</w:t>
-            </w:r>
-            <w:proofErr w:type="spellEnd"/>
+              <w:t>Digit Recognizer</w:t>
+            </w:r>
           </w:p>
         </w:tc>
       </w:tr>
@@ -4468,7 +2071,6 @@
                 <w:lang w:val="vi-VN"/>
               </w:rPr>
             </w:pPr>
-            <w:proofErr w:type="spellStart"/>
             <w:r>
               <w:rPr>
                 <w:szCs w:val="24"/>
@@ -4481,9 +2083,8 @@
                 <w:szCs w:val="24"/>
                 <w:lang w:val="vi-VN"/>
               </w:rPr>
-              <w:t>orrectly</w:t>
-            </w:r>
-            <w:proofErr w:type="spellEnd"/>
+              <w:t>orrectly identify digits</w:t>
+            </w:r>
             <w:r>
               <w:rPr>
                 <w:szCs w:val="24"/>
@@ -4491,290 +2092,55 @@
               </w:rPr>
               <w:t xml:space="preserve"> </w:t>
             </w:r>
-            <w:proofErr w:type="spellStart"/>
             <w:r>
               <w:rPr>
                 <w:szCs w:val="24"/>
                 <w:lang w:val="vi-VN"/>
               </w:rPr>
-              <w:t>identify</w:t>
-            </w:r>
-            <w:proofErr w:type="spellEnd"/>
+              <w:t xml:space="preserve">from a dataset of tens of thousands of handwritten </w:t>
+            </w:r>
             <w:r>
               <w:rPr>
                 <w:szCs w:val="24"/>
                 <w:lang w:val="vi-VN"/>
               </w:rPr>
-              <w:t xml:space="preserve"> </w:t>
-            </w:r>
-            <w:proofErr w:type="spellStart"/>
+              <w:t>images(</w:t>
+            </w:r>
             <w:r>
               <w:rPr>
                 <w:szCs w:val="24"/>
                 <w:lang w:val="vi-VN"/>
               </w:rPr>
-              <w:t>digits</w:t>
-            </w:r>
-            <w:proofErr w:type="spellEnd"/>
+              <w:t>MNIST</w:t>
+            </w:r>
             <w:r>
               <w:rPr>
                 <w:szCs w:val="24"/>
                 <w:lang w:val="vi-VN"/>
               </w:rPr>
-              <w:t xml:space="preserve"> </w:t>
-            </w:r>
-            <w:proofErr w:type="spellStart"/>
+              <w:t>)</w:t>
+            </w:r>
             <w:r>
               <w:rPr>
                 <w:szCs w:val="24"/>
                 <w:lang w:val="vi-VN"/>
               </w:rPr>
-              <w:t>from</w:t>
-            </w:r>
-            <w:proofErr w:type="spellEnd"/>
-            <w:r>
+              <w:t>.</w:t>
+            </w:r>
+          </w:p>
+          <w:p>
+            <w:pPr>
               <w:rPr>
                 <w:szCs w:val="24"/>
                 <w:lang w:val="vi-VN"/>
               </w:rPr>
-              <w:t xml:space="preserve"> a </w:t>
-            </w:r>
-            <w:proofErr w:type="spellStart"/>
+            </w:pPr>
             <w:r>
               <w:rPr>
                 <w:szCs w:val="24"/>
                 <w:lang w:val="vi-VN"/>
               </w:rPr>
-              <w:t>dataset</w:t>
-            </w:r>
-            <w:proofErr w:type="spellEnd"/>
-            <w:r>
-              <w:rPr>
-                <w:szCs w:val="24"/>
-                <w:lang w:val="vi-VN"/>
-              </w:rPr>
-              <w:t xml:space="preserve"> </w:t>
-            </w:r>
-            <w:proofErr w:type="spellStart"/>
-            <w:r>
-              <w:rPr>
-                <w:szCs w:val="24"/>
-                <w:lang w:val="vi-VN"/>
-              </w:rPr>
-              <w:t>of</w:t>
-            </w:r>
-            <w:proofErr w:type="spellEnd"/>
-            <w:r>
-              <w:rPr>
-                <w:szCs w:val="24"/>
-                <w:lang w:val="vi-VN"/>
-              </w:rPr>
-              <w:t xml:space="preserve"> </w:t>
-            </w:r>
-            <w:proofErr w:type="spellStart"/>
-            <w:r>
-              <w:rPr>
-                <w:szCs w:val="24"/>
-                <w:lang w:val="vi-VN"/>
-              </w:rPr>
-              <w:t>tens</w:t>
-            </w:r>
-            <w:proofErr w:type="spellEnd"/>
-            <w:r>
-              <w:rPr>
-                <w:szCs w:val="24"/>
-                <w:lang w:val="vi-VN"/>
-              </w:rPr>
-              <w:t xml:space="preserve"> </w:t>
-            </w:r>
-            <w:proofErr w:type="spellStart"/>
-            <w:r>
-              <w:rPr>
-                <w:szCs w:val="24"/>
-                <w:lang w:val="vi-VN"/>
-              </w:rPr>
-              <w:t>of</w:t>
-            </w:r>
-            <w:proofErr w:type="spellEnd"/>
-            <w:r>
-              <w:rPr>
-                <w:szCs w:val="24"/>
-                <w:lang w:val="vi-VN"/>
-              </w:rPr>
-              <w:t xml:space="preserve"> </w:t>
-            </w:r>
-            <w:proofErr w:type="spellStart"/>
-            <w:r>
-              <w:rPr>
-                <w:szCs w:val="24"/>
-                <w:lang w:val="vi-VN"/>
-              </w:rPr>
-              <w:t>thousands</w:t>
-            </w:r>
-            <w:proofErr w:type="spellEnd"/>
-            <w:r>
-              <w:rPr>
-                <w:szCs w:val="24"/>
-                <w:lang w:val="vi-VN"/>
-              </w:rPr>
-              <w:t xml:space="preserve"> </w:t>
-            </w:r>
-            <w:proofErr w:type="spellStart"/>
-            <w:r>
-              <w:rPr>
-                <w:szCs w:val="24"/>
-                <w:lang w:val="vi-VN"/>
-              </w:rPr>
-              <w:t>of</w:t>
-            </w:r>
-            <w:proofErr w:type="spellEnd"/>
-            <w:r>
-              <w:rPr>
-                <w:szCs w:val="24"/>
-                <w:lang w:val="vi-VN"/>
-              </w:rPr>
-              <w:t xml:space="preserve"> </w:t>
-            </w:r>
-            <w:proofErr w:type="spellStart"/>
-            <w:r>
-              <w:rPr>
-                <w:szCs w:val="24"/>
-                <w:lang w:val="vi-VN"/>
-              </w:rPr>
-              <w:t>handwritten</w:t>
-            </w:r>
-            <w:proofErr w:type="spellEnd"/>
-            <w:r>
-              <w:rPr>
-                <w:szCs w:val="24"/>
-                <w:lang w:val="vi-VN"/>
-              </w:rPr>
-              <w:t xml:space="preserve"> </w:t>
-            </w:r>
-            <w:proofErr w:type="spellStart"/>
-            <w:r>
-              <w:rPr>
-                <w:szCs w:val="24"/>
-                <w:lang w:val="vi-VN"/>
-              </w:rPr>
-              <w:t>images</w:t>
-            </w:r>
-            <w:proofErr w:type="spellEnd"/>
-            <w:r>
-              <w:rPr>
-                <w:szCs w:val="24"/>
-                <w:lang w:val="vi-VN"/>
-              </w:rPr>
-              <w:t>(</w:t>
-            </w:r>
-            <w:r>
-              <w:rPr>
-                <w:szCs w:val="24"/>
-                <w:lang w:val="vi-VN"/>
-              </w:rPr>
-              <w:t>MNIST</w:t>
-            </w:r>
-            <w:r>
-              <w:rPr>
-                <w:szCs w:val="24"/>
-                <w:lang w:val="vi-VN"/>
-              </w:rPr>
-              <w:t>)</w:t>
-            </w:r>
-            <w:r>
-              <w:rPr>
-                <w:szCs w:val="24"/>
-                <w:lang w:val="vi-VN"/>
-              </w:rPr>
-              <w:t>.</w:t>
-            </w:r>
-          </w:p>
-          <w:p>
-            <w:pPr>
-              <w:rPr>
-                <w:szCs w:val="24"/>
-                <w:lang w:val="vi-VN"/>
-              </w:rPr>
-            </w:pPr>
-            <w:proofErr w:type="spellStart"/>
-            <w:r>
-              <w:rPr>
-                <w:szCs w:val="24"/>
-                <w:lang w:val="vi-VN"/>
-              </w:rPr>
-              <w:t>Using</w:t>
-            </w:r>
-            <w:proofErr w:type="spellEnd"/>
-            <w:r>
-              <w:rPr>
-                <w:szCs w:val="24"/>
-                <w:lang w:val="vi-VN"/>
-              </w:rPr>
-              <w:t xml:space="preserve"> CNN </w:t>
-            </w:r>
-            <w:proofErr w:type="spellStart"/>
-            <w:r>
-              <w:rPr>
-                <w:szCs w:val="24"/>
-                <w:lang w:val="vi-VN"/>
-              </w:rPr>
-              <w:t>for</w:t>
-            </w:r>
-            <w:proofErr w:type="spellEnd"/>
-            <w:r>
-              <w:rPr>
-                <w:szCs w:val="24"/>
-                <w:lang w:val="vi-VN"/>
-              </w:rPr>
-              <w:t xml:space="preserve"> </w:t>
-            </w:r>
-            <w:proofErr w:type="spellStart"/>
-            <w:r>
-              <w:rPr>
-                <w:szCs w:val="24"/>
-                <w:lang w:val="vi-VN"/>
-              </w:rPr>
-              <w:t>prediction</w:t>
-            </w:r>
-            <w:proofErr w:type="spellEnd"/>
-            <w:r>
-              <w:rPr>
-                <w:szCs w:val="24"/>
-                <w:lang w:val="vi-VN"/>
-              </w:rPr>
-              <w:t xml:space="preserve">, </w:t>
-            </w:r>
-            <w:proofErr w:type="spellStart"/>
-            <w:r>
-              <w:rPr>
-                <w:szCs w:val="24"/>
-                <w:lang w:val="vi-VN"/>
-              </w:rPr>
-              <w:t>with</w:t>
-            </w:r>
-            <w:proofErr w:type="spellEnd"/>
-            <w:r>
-              <w:rPr>
-                <w:szCs w:val="24"/>
-                <w:lang w:val="vi-VN"/>
-              </w:rPr>
-              <w:t xml:space="preserve"> a </w:t>
-            </w:r>
-            <w:proofErr w:type="spellStart"/>
-            <w:r>
-              <w:rPr>
-                <w:szCs w:val="24"/>
-                <w:lang w:val="vi-VN"/>
-              </w:rPr>
-              <w:t>score</w:t>
-            </w:r>
-            <w:proofErr w:type="spellEnd"/>
-            <w:r>
-              <w:rPr>
-                <w:szCs w:val="24"/>
-                <w:lang w:val="vi-VN"/>
-              </w:rPr>
-              <w:t xml:space="preserve">: </w:t>
+              <w:t xml:space="preserve">Using CNN for prediction, with a score: </w:t>
             </w:r>
             <w:r>
               <w:rPr>
@@ -4848,25 +2214,15 @@
                 <w:lang w:val="vi-VN"/>
               </w:rPr>
             </w:pPr>
-            <w:hyperlink r:id="rId20" w:history="1">
+            <w:hyperlink r:id="rId21" w:history="1">
               <w:r>
                 <w:rPr>
                   <w:rStyle w:val="Hyperlink"/>
                   <w:szCs w:val="24"/>
                   <w:lang w:val="vi-VN"/>
                 </w:rPr>
-                <w:t>nguyen378/</w:t>
+                <w:t>nguyen378/Digit-Recognizer</w:t>
               </w:r>
-              <w:proofErr w:type="spellStart"/>
-              <w:r>
-                <w:rPr>
-                  <w:rStyle w:val="Hyperlink"/>
-                  <w:szCs w:val="24"/>
-                  <w:lang w:val="vi-VN"/>
-                </w:rPr>
-                <w:t>Digit-Recognizer</w:t>
-              </w:r>
-              <w:proofErr w:type="spellEnd"/>
             </w:hyperlink>
           </w:p>
         </w:tc>
@@ -4962,37 +2318,12 @@
                 <w:lang w:val="vi-VN"/>
               </w:rPr>
             </w:pPr>
-            <w:proofErr w:type="spellStart"/>
             <w:r>
               <w:rPr>
                 <w:szCs w:val="24"/>
                 <w:lang w:val="vi-VN"/>
               </w:rPr>
-              <w:t>House</w:t>
-            </w:r>
-            <w:proofErr w:type="spellEnd"/>
-            <w:r>
-              <w:rPr>
-                <w:szCs w:val="24"/>
-                <w:lang w:val="vi-VN"/>
-              </w:rPr>
-              <w:t xml:space="preserve"> </w:t>
-            </w:r>
-            <w:proofErr w:type="spellStart"/>
-            <w:r>
-              <w:rPr>
-                <w:szCs w:val="24"/>
-                <w:lang w:val="vi-VN"/>
-              </w:rPr>
-              <w:t>prices</w:t>
-            </w:r>
-            <w:proofErr w:type="spellEnd"/>
-            <w:r>
-              <w:rPr>
-                <w:szCs w:val="24"/>
-                <w:lang w:val="vi-VN"/>
-              </w:rPr>
-              <w:t xml:space="preserve"> </w:t>
+              <w:t xml:space="preserve">House prices </w:t>
             </w:r>
           </w:p>
         </w:tc>
@@ -5169,7 +2500,7 @@
                 <w:szCs w:val="24"/>
               </w:rPr>
             </w:pPr>
-            <w:hyperlink r:id="rId21" w:history="1">
+            <w:hyperlink r:id="rId22" w:history="1">
               <w:r>
                 <w:rPr>
                   <w:rStyle w:val="Hyperlink"/>
@@ -5462,7 +2793,7 @@
                 <w:szCs w:val="24"/>
               </w:rPr>
             </w:pPr>
-            <w:hyperlink r:id="rId22" w:history="1">
+            <w:hyperlink r:id="rId23" w:history="1">
               <w:r>
                 <w:rPr>
                   <w:rStyle w:val="Hyperlink"/>
@@ -5729,7 +3060,7 @@
                 <w:szCs w:val="24"/>
               </w:rPr>
             </w:pPr>
-            <w:hyperlink r:id="rId23" w:history="1">
+            <w:hyperlink r:id="rId24" w:history="1">
               <w:r>
                 <w:rPr>
                   <w:rStyle w:val="Hyperlink"/>
@@ -5978,7 +3309,7 @@
                 <w:szCs w:val="24"/>
               </w:rPr>
             </w:pPr>
-            <w:hyperlink r:id="rId24" w:history="1">
+            <w:hyperlink r:id="rId25" w:history="1">
               <w:proofErr w:type="spellStart"/>
               <w:r>
                 <w:rPr>
@@ -6151,85 +3482,46 @@
                 <w:szCs w:val="24"/>
                 <w:lang w:val="vi-VN"/>
               </w:rPr>
-              <w:t xml:space="preserve"> </w:t>
-            </w:r>
-            <w:proofErr w:type="spellStart"/>
+              <w:t xml:space="preserve"> Tree, MLP</w:t>
+            </w:r>
+            <w:r>
+              <w:rPr>
+                <w:szCs w:val="24"/>
+              </w:rPr>
+              <w:t xml:space="preserve"> with GUI</w:t>
+            </w:r>
+            <w:r>
+              <w:rPr>
+                <w:szCs w:val="24"/>
+              </w:rPr>
+              <w:t>.</w:t>
+            </w:r>
+          </w:p>
+          <w:p>
+            <w:pPr>
+              <w:rPr>
+                <w:szCs w:val="24"/>
+              </w:rPr>
+            </w:pPr>
+            <w:r>
+              <w:rPr>
+                <w:szCs w:val="24"/>
+              </w:rPr>
+              <w:t xml:space="preserve">Connect to database (SQL Server), save and show medical record of specific patient through </w:t>
+            </w:r>
+            <w:r>
+              <w:rPr>
+                <w:szCs w:val="24"/>
+              </w:rPr>
+              <w:t>primary</w:t>
+            </w:r>
             <w:r>
               <w:rPr>
                 <w:szCs w:val="24"/>
                 <w:lang w:val="vi-VN"/>
               </w:rPr>
-              <w:t>Tree</w:t>
-            </w:r>
-            <w:proofErr w:type="spellEnd"/>
-            <w:r>
-              <w:rPr>
-                <w:szCs w:val="24"/>
-                <w:lang w:val="vi-VN"/>
-              </w:rPr>
-              <w:t>, MLP</w:t>
-            </w:r>
-            <w:r>
-              <w:rPr>
-                <w:szCs w:val="24"/>
-              </w:rPr>
-              <w:t xml:space="preserve"> with GUI</w:t>
-            </w:r>
-            <w:r>
-              <w:rPr>
-                <w:szCs w:val="24"/>
-              </w:rPr>
-              <w:t>.</w:t>
-            </w:r>
-          </w:p>
-          <w:p>
-            <w:pPr>
-              <w:rPr>
-                <w:szCs w:val="24"/>
-              </w:rPr>
-            </w:pPr>
-            <w:r>
-              <w:rPr>
-                <w:szCs w:val="24"/>
-              </w:rPr>
-              <w:t xml:space="preserve">Connect to database (SQL Server), </w:t>
-            </w:r>
-            <w:proofErr w:type="gramStart"/>
-            <w:r>
-              <w:rPr>
-                <w:szCs w:val="24"/>
-              </w:rPr>
-              <w:t>save</w:t>
-            </w:r>
-            <w:proofErr w:type="gramEnd"/>
-            <w:r>
-              <w:rPr>
-                <w:szCs w:val="24"/>
-              </w:rPr>
-              <w:t xml:space="preserve"> and show medical record of specific patient through </w:t>
-            </w:r>
-            <w:r>
-              <w:rPr>
-                <w:szCs w:val="24"/>
-              </w:rPr>
-              <w:t>primary</w:t>
-            </w:r>
-            <w:r>
-              <w:rPr>
-                <w:szCs w:val="24"/>
-                <w:lang w:val="vi-VN"/>
-              </w:rPr>
-              <w:t xml:space="preserve"> </w:t>
-            </w:r>
-            <w:proofErr w:type="spellStart"/>
-            <w:r>
-              <w:rPr>
-                <w:szCs w:val="24"/>
-                <w:lang w:val="vi-VN"/>
-              </w:rPr>
-              <w:t>key</w:t>
-            </w:r>
-            <w:proofErr w:type="spellEnd"/>
+              <w:t xml:space="preserve"> key</w:t>
+            </w:r>
             <w:r>
               <w:rPr>
                 <w:szCs w:val="24"/>
@@ -6299,7 +3591,7 @@
                 <w:szCs w:val="24"/>
               </w:rPr>
             </w:pPr>
-            <w:hyperlink r:id="rId25" w:history="1">
+            <w:hyperlink r:id="rId26" w:history="1">
               <w:r>
                 <w:rPr>
                   <w:rStyle w:val="Hyperlink"/>
@@ -6538,7 +3830,7 @@
                 <w:szCs w:val="24"/>
               </w:rPr>
             </w:pPr>
-            <w:hyperlink r:id="rId26" w:history="1">
+            <w:hyperlink r:id="rId27" w:history="1">
               <w:r>
                 <w:rPr>
                   <w:rStyle w:val="Hyperlink"/>
@@ -6568,7 +3860,64 @@
         </w:rPr>
       </w:pPr>
     </w:p>
-    <w:p/>
+    <w:p>
+      <w:pPr>
+        <w:pBdr>
+          <w:bottom w:val="single" w:sz="6" w:space="1" w:color="auto"/>
+        </w:pBdr>
+        <w:jc w:val="center"/>
+        <w:rPr>
+          <w:b/>
+          <w:bCs/>
+          <w:sz w:val="28"/>
+          <w:szCs w:val="28"/>
+        </w:rPr>
+      </w:pPr>
+      <w:r>
+        <w:rPr>
+          <w:b/>
+          <w:bCs/>
+          <w:sz w:val="28"/>
+          <w:szCs w:val="28"/>
+        </w:rPr>
+        <w:t>Interests and Hobbies</w:t>
+      </w:r>
+    </w:p>
+    <w:p>
+      <w:pPr>
+        <w:rPr>
+          <w:szCs w:val="24"/>
+          <w:lang w:val="vi-VN"/>
+        </w:rPr>
+      </w:pPr>
+      <w:r>
+        <w:rPr>
+          <w:szCs w:val="24"/>
+        </w:rPr>
+        <w:t>Technology and innovation, especially in the field of AI</w:t>
+      </w:r>
+    </w:p>
+    <w:p>
+      <w:pPr>
+        <w:rPr>
+          <w:szCs w:val="24"/>
+        </w:rPr>
+      </w:pPr>
+      <w:r>
+        <w:rPr>
+          <w:szCs w:val="24"/>
+        </w:rPr>
+        <w:t>Cooking delicious meals for my family</w:t>
+      </w:r>
+    </w:p>
+    <w:p>
+      <w:r>
+        <w:rPr>
+          <w:szCs w:val="24"/>
+        </w:rPr>
+        <w:t>Exercising and playing badminton to maintain good health</w:t>
+      </w:r>
+    </w:p>
     <w:sectPr>
       <w:pgSz w:w="11906" w:h="16838" w:code="9"/>
       <w:pgMar w:top="720" w:right="720" w:bottom="720" w:left="720" w:header="708" w:footer="708" w:gutter="0"/>
@@ -6580,7 +3929,7 @@
 </file>
 
 <file path=word/numbering.xml><?xml version="1.0" encoding="utf-8"?>
-<w:numbering xmlns:wpc="http://schemas.microsoft.com/office/word/2010/wordprocessingCanvas" xmlns:cx="http://schemas.microsoft.com/office/drawing/2014/chartex" xmlns:cx1="http://schemas.microsoft.com/office/drawing/2015/9/8/chartex" xmlns:cx2="http://schemas.microsoft.com/office/drawing/2015/10/21/chartex" xmlns:cx3="http://schemas.microsoft.com/office/drawing/2016/5/9/chartex" xmlns:cx4="http://schemas.microsoft.com/office/drawing/2016/5/10/chartex" xmlns:cx5="http://schemas.microsoft.com/office/drawing/2016/5/11/chartex" xmlns:cx6="http://schemas.microsoft.com/office/drawing/2016/5/12/chartex" xmlns:cx7="http://schemas.microsoft.com/office/drawing/2016/5/13/chartex" xmlns:cx8="http://schemas.microsoft.com/office/drawing/2016/5/14/chartex" xmlns:mc="http://schemas.openxmlformats.org/markup-compatibility/2006" xmlns:aink="http://schemas.microsoft.com/office/drawing/2016/ink" xmlns:am3d="http://schemas.microsoft.com/office/drawing/2017/model3d" xmlns:o="urn:schemas-microsoft-com:office:office" xmlns:oel="http://schemas.microsoft.com/office/2019/extlst" xmlns:r="http://schemas.openxmlformats.org/officeDocument/2006/relationships" xmlns:m="http://schemas.openxmlformats.org/officeDocument/2006/math" xmlns:v="urn:schemas-microsoft-com:vml" xmlns:wp14="http://schemas.microsoft.com/office/word/2010/wordprocessingDrawing" xmlns:wp="http://schemas.openxmlformats.org/drawingml/2006/wordprocessingDrawing" xmlns:w10="urn:schemas-microsoft-com:office:word" xmlns:w="http://schemas.openxmlformats.org/wordprocessingml/2006/main" xmlns:w14="http://schemas.microsoft.com/office/word/2010/wordml" xmlns:w15="http://schemas.microsoft.com/office/word/2012/wordml" xmlns:w16cex="http://schemas.microsoft.com/office/word/2018/wordml/cex" xmlns:w16cid="http://schemas.microsoft.com/office/word/2016/wordml/cid" xmlns:w16="http://schemas.microsoft.com/office/word/2018/wordml" xmlns:w16sdtdh="http://schemas.microsoft.com/office/word/2020/wordml/sdtdatahash" xmlns:w16se="http://schemas.microsoft.com/office/word/2015/wordml/symex" xmlns:wpg="http://schemas.microsoft.com/office/word/2010/wordprocessingGroup" xmlns:wpi="http://schemas.microsoft.com/office/word/2010/wordprocessingInk" xmlns:wne="http://schemas.microsoft.com/office/word/2006/wordml" xmlns:wps="http://schemas.microsoft.com/office/word/2010/wordprocessingShape" mc:Ignorable="w14 w15 w16se w16cid w16 w16cex w16sdtdh wp14">
+<w:numbering xmlns:wpc="http://schemas.microsoft.com/office/word/2010/wordprocessingCanvas" xmlns:cx="http://schemas.microsoft.com/office/drawing/2014/chartex" xmlns:cx1="http://schemas.microsoft.com/office/drawing/2015/9/8/chartex" xmlns:cx2="http://schemas.microsoft.com/office/drawing/2015/10/21/chartex" xmlns:cx3="http://schemas.microsoft.com/office/drawing/2016/5/9/chartex" xmlns:cx4="http://schemas.microsoft.com/office/drawing/2016/5/10/chartex" xmlns:cx5="http://schemas.microsoft.com/office/drawing/2016/5/11/chartex" xmlns:cx6="http://schemas.microsoft.com/office/drawing/2016/5/12/chartex" xmlns:cx7="http://schemas.microsoft.com/office/drawing/2016/5/13/chartex" xmlns:cx8="http://schemas.microsoft.com/office/drawing/2016/5/14/chartex" xmlns:mc="http://schemas.openxmlformats.org/markup-compatibility/2006" xmlns:aink="http://schemas.microsoft.com/office/drawing/2016/ink" xmlns:am3d="http://schemas.microsoft.com/office/drawing/2017/model3d" xmlns:o="urn:schemas-microsoft-com:office:office" xmlns:oel="http://schemas.microsoft.com/office/2019/extlst" xmlns:r="http://schemas.openxmlformats.org/officeDocument/2006/relationships" xmlns:m="http://schemas.openxmlformats.org/officeDocument/2006/math" xmlns:v="urn:schemas-microsoft-com:vml" xmlns:wp14="http://schemas.microsoft.com/office/word/2010/wordprocessingDrawing" xmlns:wp="http://schemas.openxmlformats.org/drawingml/2006/wordprocessingDrawing" xmlns:w10="urn:schemas-microsoft-com:office:word" xmlns:w="http://schemas.openxmlformats.org/wordprocessingml/2006/main" xmlns:w14="http://schemas.microsoft.com/office/word/2010/wordml" xmlns:w15="http://schemas.microsoft.com/office/word/2012/wordml" xmlns:w16cex="http://schemas.microsoft.com/office/word/2018/wordml/cex" xmlns:w16cid="http://schemas.microsoft.com/office/word/2016/wordml/cid" xmlns:w16="http://schemas.microsoft.com/office/word/2018/wordml" xmlns:w16du="http://schemas.microsoft.com/office/word/2023/wordml/word16du" xmlns:w16sdtdh="http://schemas.microsoft.com/office/word/2020/wordml/sdtdatahash" xmlns:w16se="http://schemas.microsoft.com/office/word/2015/wordml/symex" xmlns:wpg="http://schemas.microsoft.com/office/word/2010/wordprocessingGroup" xmlns:wpi="http://schemas.microsoft.com/office/word/2010/wordprocessingInk" xmlns:wne="http://schemas.microsoft.com/office/word/2006/wordml" xmlns:wps="http://schemas.microsoft.com/office/word/2010/wordprocessingShape" mc:Ignorable="w14 w15 w16se w16cid w16 w16cex w16sdtdh w16du wp14">
   <w:abstractNum w:abstractNumId="0" w15:restartNumberingAfterBreak="0">
     <w:nsid w:val="06FD3C49"/>
     <w:multiLevelType w:val="hybridMultilevel"/>
@@ -7049,7 +4398,7 @@
 </file>
 
 <file path=word/styles.xml><?xml version="1.0" encoding="utf-8"?>
-<w:styles xmlns:mc="http://schemas.openxmlformats.org/markup-compatibility/2006" xmlns:r="http://schemas.openxmlformats.org/officeDocument/2006/relationships" xmlns:w="http://schemas.openxmlformats.org/wordprocessingml/2006/main" xmlns:w14="http://schemas.microsoft.com/office/word/2010/wordml" xmlns:w15="http://schemas.microsoft.com/office/word/2012/wordml" xmlns:w16cex="http://schemas.microsoft.com/office/word/2018/wordml/cex" xmlns:w16cid="http://schemas.microsoft.com/office/word/2016/wordml/cid" xmlns:w16="http://schemas.microsoft.com/office/word/2018/wordml" xmlns:w16sdtdh="http://schemas.microsoft.com/office/word/2020/wordml/sdtdatahash" xmlns:w16se="http://schemas.microsoft.com/office/word/2015/wordml/symex" mc:Ignorable="w14 w15 w16se w16cid w16 w16cex w16sdtdh">
+<w:styles xmlns:mc="http://schemas.openxmlformats.org/markup-compatibility/2006" xmlns:r="http://schemas.openxmlformats.org/officeDocument/2006/relationships" xmlns:w="http://schemas.openxmlformats.org/wordprocessingml/2006/main" xmlns:w14="http://schemas.microsoft.com/office/word/2010/wordml" xmlns:w15="http://schemas.microsoft.com/office/word/2012/wordml" xmlns:w16cex="http://schemas.microsoft.com/office/word/2018/wordml/cex" xmlns:w16cid="http://schemas.microsoft.com/office/word/2016/wordml/cid" xmlns:w16="http://schemas.microsoft.com/office/word/2018/wordml" xmlns:w16du="http://schemas.microsoft.com/office/word/2023/wordml/word16du" xmlns:w16sdtdh="http://schemas.microsoft.com/office/word/2020/wordml/sdtdatahash" xmlns:w16se="http://schemas.microsoft.com/office/word/2015/wordml/symex" mc:Ignorable="w14 w15 w16se w16cid w16 w16cex w16sdtdh w16du">
   <w:docDefaults>
     <w:rPrDefault>
       <w:rPr>

</xml_diff>